<commit_message>
Añado el tema 1 de química
</commit_message>
<xml_diff>
--- a/Quimica.docx
+++ b/Quimica.docx
@@ -644,14 +644,7 @@
                 <w:rFonts w:ascii="Cambria Math" w:hAnsi="Cambria Math"/>
                 <w:sz w:val="32"/>
               </w:rPr>
-              <m:t>16</m:t>
-            </m:r>
-            <m:r>
-              <w:rPr>
-                <w:rFonts w:ascii="Cambria Math" w:hAnsi="Cambria Math"/>
-                <w:sz w:val="32"/>
-              </w:rPr>
-              <m:t>g de O</m:t>
+              <m:t>16g de O</m:t>
             </m:r>
           </m:num>
           <m:den>
@@ -669,14 +662,7 @@
             <w:rFonts w:ascii="Cambria Math" w:hAnsi="Cambria Math"/>
             <w:sz w:val="32"/>
           </w:rPr>
-          <m:t>=</m:t>
-        </m:r>
-        <m:r>
-          <w:rPr>
-            <w:rFonts w:ascii="Cambria Math" w:hAnsi="Cambria Math"/>
-            <w:sz w:val="32"/>
-          </w:rPr>
-          <m:t>1</m:t>
+          <m:t>=1</m:t>
         </m:r>
       </m:oMath>
       <w:r>
@@ -721,14 +707,7 @@
             <w:rFonts w:ascii="Cambria Math" w:hAnsi="Cambria Math"/>
             <w:sz w:val="32"/>
           </w:rPr>
-          <m:t>=</m:t>
-        </m:r>
-        <m:r>
-          <w:rPr>
-            <w:rFonts w:ascii="Cambria Math" w:hAnsi="Cambria Math"/>
-            <w:sz w:val="32"/>
-          </w:rPr>
-          <m:t>2</m:t>
+          <m:t>=2</m:t>
         </m:r>
       </m:oMath>
       <w:r>
@@ -755,14 +734,7 @@
                 <w:rFonts w:ascii="Cambria Math" w:hAnsi="Cambria Math"/>
                 <w:sz w:val="32"/>
               </w:rPr>
-              <m:t>48</m:t>
-            </m:r>
-            <m:r>
-              <w:rPr>
-                <w:rFonts w:ascii="Cambria Math" w:hAnsi="Cambria Math"/>
-                <w:sz w:val="32"/>
-              </w:rPr>
-              <m:t>g de O</m:t>
+              <m:t>48g de O</m:t>
             </m:r>
           </m:num>
           <m:den>
@@ -780,14 +752,7 @@
             <w:rFonts w:ascii="Cambria Math" w:hAnsi="Cambria Math"/>
             <w:sz w:val="32"/>
           </w:rPr>
-          <m:t>=</m:t>
-        </m:r>
-        <m:r>
-          <w:rPr>
-            <w:rFonts w:ascii="Cambria Math" w:hAnsi="Cambria Math"/>
-            <w:sz w:val="32"/>
-          </w:rPr>
-          <m:t>3</m:t>
+          <m:t>=3</m:t>
         </m:r>
       </m:oMath>
     </w:p>
@@ -845,14 +810,7 @@
                     <w:rFonts w:ascii="Cambria Math" w:hAnsi="Cambria Math"/>
                     <w:sz w:val="32"/>
                   </w:rPr>
-                  <m:t xml:space="preserve">32g de </m:t>
-                </m:r>
-                <m:r>
-                  <w:rPr>
-                    <w:rFonts w:ascii="Cambria Math" w:hAnsi="Cambria Math"/>
-                    <w:sz w:val="32"/>
-                  </w:rPr>
-                  <m:t>S</m:t>
+                  <m:t>32g de S</m:t>
                 </m:r>
               </m:oMath>
             </m:oMathPara>
@@ -878,21 +836,7 @@
                     <w:rFonts w:ascii="Cambria Math" w:hAnsi="Cambria Math"/>
                     <w:sz w:val="32"/>
                   </w:rPr>
-                  <m:t>16</m:t>
-                </m:r>
-                <m:r>
-                  <w:rPr>
-                    <w:rFonts w:ascii="Cambria Math" w:hAnsi="Cambria Math"/>
-                    <w:sz w:val="32"/>
-                  </w:rPr>
-                  <m:t xml:space="preserve">g de </m:t>
-                </m:r>
-                <m:r>
-                  <w:rPr>
-                    <w:rFonts w:ascii="Cambria Math" w:hAnsi="Cambria Math"/>
-                    <w:sz w:val="32"/>
-                  </w:rPr>
-                  <m:t>O</m:t>
+                  <m:t>16g de O</m:t>
                 </m:r>
               </m:oMath>
             </m:oMathPara>
@@ -969,14 +913,7 @@
                   <w:rFonts w:ascii="Cambria Math" w:hAnsi="Cambria Math"/>
                   <w:sz w:val="32"/>
                 </w:rPr>
-                <m:t>S</m:t>
-              </m:r>
-              <m:r>
-                <w:rPr>
-                  <w:rFonts w:ascii="Cambria Math" w:hAnsi="Cambria Math"/>
-                  <w:sz w:val="32"/>
-                </w:rPr>
-                <m:t>O</m:t>
+                <m:t>SO</m:t>
               </m:r>
             </m:oMath>
           </w:p>
@@ -1018,14 +955,7 @@
                         <w:rFonts w:ascii="Cambria Math" w:hAnsi="Cambria Math"/>
                         <w:sz w:val="32"/>
                       </w:rPr>
-                      <m:t>16</m:t>
-                    </m:r>
-                    <m:r>
-                      <w:rPr>
-                        <w:rFonts w:ascii="Cambria Math" w:hAnsi="Cambria Math"/>
-                        <w:sz w:val="32"/>
-                      </w:rPr>
-                      <m:t>g de O</m:t>
+                      <m:t>16g de O</m:t>
                     </m:r>
                   </m:num>
                   <m:den>
@@ -1043,14 +973,7 @@
                     <w:rFonts w:ascii="Cambria Math" w:hAnsi="Cambria Math"/>
                     <w:sz w:val="32"/>
                   </w:rPr>
-                  <m:t>=</m:t>
-                </m:r>
-                <m:r>
-                  <w:rPr>
-                    <w:rFonts w:ascii="Cambria Math" w:hAnsi="Cambria Math"/>
-                    <w:sz w:val="32"/>
-                  </w:rPr>
-                  <m:t>1</m:t>
+                  <m:t>=1</m:t>
                 </m:r>
               </m:oMath>
             </m:oMathPara>
@@ -1098,14 +1021,7 @@
                     <w:rFonts w:ascii="Cambria Math" w:hAnsi="Cambria Math"/>
                     <w:sz w:val="32"/>
                   </w:rPr>
-                  <m:t xml:space="preserve">32g de </m:t>
-                </m:r>
-                <m:r>
-                  <w:rPr>
-                    <w:rFonts w:ascii="Cambria Math" w:hAnsi="Cambria Math"/>
-                    <w:sz w:val="32"/>
-                  </w:rPr>
-                  <m:t>O</m:t>
+                  <m:t>32g de O</m:t>
                 </m:r>
               </m:oMath>
             </m:oMathPara>
@@ -1253,14 +1169,7 @@
                         <w:rFonts w:ascii="Cambria Math" w:hAnsi="Cambria Math"/>
                         <w:sz w:val="32"/>
                       </w:rPr>
-                      <m:t>32</m:t>
-                    </m:r>
-                    <m:r>
-                      <w:rPr>
-                        <w:rFonts w:ascii="Cambria Math" w:hAnsi="Cambria Math"/>
-                        <w:sz w:val="32"/>
-                      </w:rPr>
-                      <m:t>g de O</m:t>
+                      <m:t>32g de O</m:t>
                     </m:r>
                   </m:num>
                   <m:den>
@@ -1278,14 +1187,7 @@
                     <w:rFonts w:ascii="Cambria Math" w:hAnsi="Cambria Math"/>
                     <w:sz w:val="32"/>
                   </w:rPr>
-                  <m:t>=</m:t>
-                </m:r>
-                <m:r>
-                  <w:rPr>
-                    <w:rFonts w:ascii="Cambria Math" w:hAnsi="Cambria Math"/>
-                    <w:sz w:val="32"/>
-                  </w:rPr>
-                  <m:t>2</m:t>
+                  <m:t>=2</m:t>
                 </m:r>
               </m:oMath>
             </m:oMathPara>
@@ -1333,21 +1235,7 @@
                     <w:rFonts w:ascii="Cambria Math" w:hAnsi="Cambria Math"/>
                     <w:sz w:val="32"/>
                   </w:rPr>
-                  <m:t>48</m:t>
-                </m:r>
-                <m:r>
-                  <w:rPr>
-                    <w:rFonts w:ascii="Cambria Math" w:hAnsi="Cambria Math"/>
-                    <w:sz w:val="32"/>
-                  </w:rPr>
-                  <m:t xml:space="preserve">g de </m:t>
-                </m:r>
-                <m:r>
-                  <w:rPr>
-                    <w:rFonts w:ascii="Cambria Math" w:hAnsi="Cambria Math"/>
-                    <w:sz w:val="32"/>
-                  </w:rPr>
-                  <m:t>O</m:t>
+                  <m:t>48g de O</m:t>
                 </m:r>
               </m:oMath>
             </m:oMathPara>
@@ -1495,14 +1383,7 @@
                         <w:rFonts w:ascii="Cambria Math" w:hAnsi="Cambria Math"/>
                         <w:sz w:val="32"/>
                       </w:rPr>
-                      <m:t>48</m:t>
-                    </m:r>
-                    <m:r>
-                      <w:rPr>
-                        <w:rFonts w:ascii="Cambria Math" w:hAnsi="Cambria Math"/>
-                        <w:sz w:val="32"/>
-                      </w:rPr>
-                      <m:t>g de O</m:t>
+                      <m:t>48g de O</m:t>
                     </m:r>
                   </m:num>
                   <m:den>
@@ -1520,14 +1401,7 @@
                     <w:rFonts w:ascii="Cambria Math" w:hAnsi="Cambria Math"/>
                     <w:sz w:val="32"/>
                   </w:rPr>
-                  <m:t>=</m:t>
-                </m:r>
-                <m:r>
-                  <w:rPr>
-                    <w:rFonts w:ascii="Cambria Math" w:hAnsi="Cambria Math"/>
-                    <w:sz w:val="32"/>
-                  </w:rPr>
-                  <m:t>3</m:t>
+                  <m:t>=3</m:t>
                 </m:r>
               </m:oMath>
             </m:oMathPara>
@@ -1570,23 +1444,7 @@
                   <w:sz w:val="28"/>
                   <w:highlight w:val="green"/>
                 </w:rPr>
-                <m:t xml:space="preserve">cantidad a comparar en </m:t>
-              </m:r>
-              <m:r>
-                <w:rPr>
-                  <w:rFonts w:ascii="Cambria Math" w:hAnsi="Cambria Math"/>
-                  <w:sz w:val="28"/>
-                  <w:highlight w:val="green"/>
-                </w:rPr>
-                <m:t>g de</m:t>
-              </m:r>
-              <m:r>
-                <w:rPr>
-                  <w:rFonts w:ascii="Cambria Math" w:hAnsi="Cambria Math"/>
-                  <w:sz w:val="28"/>
-                  <w:highlight w:val="green"/>
-                </w:rPr>
-                <m:t>l elemento</m:t>
+                <m:t>cantidad a comparar en g del elemento</m:t>
               </m:r>
             </m:num>
             <m:den>
@@ -1636,15 +1494,7 @@
                   <w:sz w:val="28"/>
                   <w:highlight w:val="green"/>
                 </w:rPr>
-                <m:t>de</m:t>
-              </m:r>
-              <m:r>
-                <w:rPr>
-                  <w:rFonts w:ascii="Cambria Math" w:hAnsi="Cambria Math"/>
-                  <w:sz w:val="28"/>
-                  <w:highlight w:val="green"/>
-                </w:rPr>
-                <m:t>l elemento</m:t>
+                <m:t>del elemento</m:t>
               </m:r>
             </m:den>
           </m:f>
@@ -1654,15 +1504,7 @@
               <w:sz w:val="28"/>
               <w:highlight w:val="green"/>
             </w:rPr>
-            <m:t>=</m:t>
-          </m:r>
-          <m:r>
-            <w:rPr>
-              <w:rFonts w:ascii="Cambria Math" w:hAnsi="Cambria Math"/>
-              <w:sz w:val="28"/>
-              <w:highlight w:val="green"/>
-            </w:rPr>
-            <m:t>numero de moles</m:t>
+            <m:t>=numero de moles</m:t>
           </m:r>
         </m:oMath>
       </m:oMathPara>
@@ -1932,16 +1774,7 @@
           <w:rFonts w:eastAsiaTheme="minorEastAsia"/>
           <w:sz w:val="32"/>
         </w:rPr>
-        <w:t>En 63</w:t>
-      </w:r>
-      <w:bookmarkStart w:id="0" w:name="_GoBack"/>
-      <w:bookmarkEnd w:id="0"/>
-      <w:r>
-        <w:rPr>
-          <w:rFonts w:eastAsiaTheme="minorEastAsia"/>
-          <w:sz w:val="32"/>
-        </w:rPr>
-        <w:t xml:space="preserve">g de </w:t>
+        <w:t xml:space="preserve">En 63g de </w:t>
       </w:r>
       <m:oMath>
         <m:r>
@@ -2388,14 +2221,7 @@
             <w:rFonts w:ascii="Cambria Math" w:eastAsiaTheme="minorEastAsia" w:hAnsi="Cambria Math"/>
             <w:sz w:val="32"/>
           </w:rPr>
-          <m:t>=76,21%</m:t>
-        </m:r>
-        <m:r>
-          <w:rPr>
-            <w:rFonts w:ascii="Cambria Math" w:eastAsiaTheme="minorEastAsia" w:hAnsi="Cambria Math"/>
-            <w:sz w:val="32"/>
-          </w:rPr>
-          <m:t>=100%-</m:t>
+          <m:t>=76,21%=100%-</m:t>
         </m:r>
         <m:d>
           <m:dPr>
@@ -2428,12 +2254,2704 @@
     </w:p>
     <w:p>
       <w:pPr>
-        <w:ind w:firstLine="709"/>
-        <w:rPr>
-          <w:rFonts w:eastAsiaTheme="minorEastAsia"/>
-          <w:sz w:val="32"/>
-        </w:rPr>
-      </w:pPr>
+        <w:rPr>
+          <w:rFonts w:eastAsiaTheme="minorEastAsia"/>
+          <w:sz w:val="36"/>
+          <w:u w:val="single"/>
+        </w:rPr>
+      </w:pPr>
+      <w:r>
+        <w:rPr>
+          <w:rFonts w:eastAsiaTheme="minorEastAsia"/>
+          <w:sz w:val="36"/>
+          <w:u w:val="single"/>
+        </w:rPr>
+        <w:br w:type="page"/>
+      </w:r>
+    </w:p>
+    <w:p>
+      <w:pPr>
+        <w:rPr>
+          <w:rFonts w:eastAsiaTheme="minorEastAsia"/>
+          <w:sz w:val="36"/>
+        </w:rPr>
+      </w:pPr>
+      <w:r>
+        <w:rPr>
+          <w:rFonts w:eastAsiaTheme="minorEastAsia"/>
+          <w:sz w:val="36"/>
+          <w:u w:val="single"/>
+        </w:rPr>
+        <w:lastRenderedPageBreak/>
+        <w:t>Fórmula a partir del %:</w:t>
+      </w:r>
+    </w:p>
+    <w:p>
+      <w:pPr>
+        <w:rPr>
+          <w:rFonts w:eastAsiaTheme="minorEastAsia"/>
+          <w:sz w:val="32"/>
+        </w:rPr>
+      </w:pPr>
+      <w:r>
+        <w:rPr>
+          <w:rFonts w:eastAsiaTheme="minorEastAsia"/>
+          <w:sz w:val="32"/>
+        </w:rPr>
+        <w:t xml:space="preserve">Dado el % de un elemento en una sustancia, la cantidad de la sustancia y la masa molar del </w:t>
+      </w:r>
+      <w:proofErr w:type="gramStart"/>
+      <w:r>
+        <w:rPr>
+          <w:rFonts w:eastAsiaTheme="minorEastAsia"/>
+          <w:sz w:val="32"/>
+        </w:rPr>
+        <w:t>elemento,</w:t>
+      </w:r>
+      <w:proofErr w:type="gramEnd"/>
+      <w:r>
+        <w:rPr>
+          <w:rFonts w:eastAsiaTheme="minorEastAsia"/>
+          <w:sz w:val="32"/>
+        </w:rPr>
+        <w:t xml:space="preserve"> se puede hallar el </w:t>
+      </w:r>
+      <w:proofErr w:type="spellStart"/>
+      <w:r>
+        <w:rPr>
+          <w:rFonts w:eastAsiaTheme="minorEastAsia"/>
+          <w:sz w:val="32"/>
+        </w:rPr>
+        <w:t>Nº</w:t>
+      </w:r>
+      <w:proofErr w:type="spellEnd"/>
+      <w:r>
+        <w:rPr>
+          <w:rFonts w:eastAsiaTheme="minorEastAsia"/>
+          <w:sz w:val="32"/>
+        </w:rPr>
+        <w:t xml:space="preserve"> de moles que hay de ese elemento en dicha sustancia de la siguiente manera:</w:t>
+      </w:r>
+    </w:p>
+    <w:p>
+      <w:pPr>
+        <w:rPr>
+          <w:rFonts w:eastAsiaTheme="minorEastAsia"/>
+          <w:sz w:val="32"/>
+        </w:rPr>
+      </w:pPr>
+      <w:r>
+        <w:rPr>
+          <w:rFonts w:eastAsiaTheme="minorEastAsia"/>
+          <w:sz w:val="32"/>
+        </w:rPr>
+        <w:t xml:space="preserve">Si una sustancia </w:t>
+      </w:r>
+      <w:proofErr w:type="spellStart"/>
+      <w:r>
+        <w:rPr>
+          <w:rFonts w:eastAsiaTheme="minorEastAsia"/>
+          <w:sz w:val="32"/>
+        </w:rPr>
+        <w:t>CxHyOz</w:t>
+      </w:r>
+      <w:proofErr w:type="spellEnd"/>
+      <w:r>
+        <w:rPr>
+          <w:rFonts w:eastAsiaTheme="minorEastAsia"/>
+          <w:sz w:val="32"/>
+        </w:rPr>
+        <w:t xml:space="preserve"> tiene un 40% de C, una 6,67% de H y un 53,33% de O:</w:t>
+      </w:r>
+    </w:p>
+    <w:p>
+      <w:pPr>
+        <w:rPr>
+          <w:rFonts w:eastAsiaTheme="minorEastAsia"/>
+          <w:sz w:val="32"/>
+        </w:rPr>
+      </w:pPr>
+      <w:r>
+        <w:rPr>
+          <w:rFonts w:eastAsiaTheme="minorEastAsia"/>
+          <w:sz w:val="32"/>
+        </w:rPr>
+        <w:t>Suponemos 100g y realizamos una regla de 3:</w:t>
+      </w:r>
+    </w:p>
+    <w:p>
+      <w:pPr>
+        <w:rPr>
+          <w:rFonts w:eastAsiaTheme="minorEastAsia"/>
+          <w:sz w:val="32"/>
+        </w:rPr>
+      </w:pPr>
+      <w:r>
+        <w:rPr>
+          <w:rFonts w:eastAsiaTheme="minorEastAsia"/>
+          <w:sz w:val="32"/>
+        </w:rPr>
+        <w:tab/>
+      </w:r>
+      <m:oMath>
+        <m:r>
+          <w:rPr>
+            <w:rFonts w:ascii="Cambria Math" w:eastAsiaTheme="minorEastAsia" w:hAnsi="Cambria Math"/>
+            <w:sz w:val="32"/>
+          </w:rPr>
+          <m:t>40% C→</m:t>
+        </m:r>
+        <m:f>
+          <m:fPr>
+            <m:ctrlPr>
+              <w:rPr>
+                <w:rFonts w:ascii="Cambria Math" w:eastAsiaTheme="minorEastAsia" w:hAnsi="Cambria Math"/>
+                <w:i/>
+                <w:sz w:val="32"/>
+              </w:rPr>
+            </m:ctrlPr>
+          </m:fPr>
+          <m:num>
+            <m:r>
+              <w:rPr>
+                <w:rFonts w:ascii="Cambria Math" w:eastAsiaTheme="minorEastAsia" w:hAnsi="Cambria Math"/>
+                <w:sz w:val="32"/>
+              </w:rPr>
+              <m:t>40g</m:t>
+            </m:r>
+          </m:num>
+          <m:den>
+            <m:r>
+              <w:rPr>
+                <w:rFonts w:ascii="Cambria Math" w:eastAsiaTheme="minorEastAsia" w:hAnsi="Cambria Math"/>
+                <w:sz w:val="32"/>
+              </w:rPr>
+              <m:t>12</m:t>
+            </m:r>
+            <m:f>
+              <m:fPr>
+                <m:ctrlPr>
+                  <w:rPr>
+                    <w:rFonts w:ascii="Cambria Math" w:eastAsiaTheme="minorEastAsia" w:hAnsi="Cambria Math"/>
+                    <w:i/>
+                    <w:sz w:val="32"/>
+                  </w:rPr>
+                </m:ctrlPr>
+              </m:fPr>
+              <m:num>
+                <m:r>
+                  <w:rPr>
+                    <w:rFonts w:ascii="Cambria Math" w:eastAsiaTheme="minorEastAsia" w:hAnsi="Cambria Math"/>
+                    <w:sz w:val="32"/>
+                  </w:rPr>
+                  <m:t>g</m:t>
+                </m:r>
+              </m:num>
+              <m:den>
+                <m:r>
+                  <w:rPr>
+                    <w:rFonts w:ascii="Cambria Math" w:eastAsiaTheme="minorEastAsia" w:hAnsi="Cambria Math"/>
+                    <w:sz w:val="32"/>
+                  </w:rPr>
+                  <m:t>mol</m:t>
+                </m:r>
+              </m:den>
+            </m:f>
+          </m:den>
+        </m:f>
+        <m:r>
+          <w:rPr>
+            <w:rFonts w:ascii="Cambria Math" w:eastAsiaTheme="minorEastAsia" w:hAnsi="Cambria Math"/>
+            <w:sz w:val="32"/>
+          </w:rPr>
+          <m:t>=3,3mol→</m:t>
+        </m:r>
+        <m:f>
+          <m:fPr>
+            <m:ctrlPr>
+              <w:rPr>
+                <w:rFonts w:ascii="Cambria Math" w:eastAsiaTheme="minorEastAsia" w:hAnsi="Cambria Math"/>
+                <w:i/>
+                <w:sz w:val="32"/>
+              </w:rPr>
+            </m:ctrlPr>
+          </m:fPr>
+          <m:num>
+            <m:r>
+              <w:rPr>
+                <w:rFonts w:ascii="Cambria Math" w:eastAsiaTheme="minorEastAsia" w:hAnsi="Cambria Math"/>
+                <w:sz w:val="32"/>
+              </w:rPr>
+              <m:t>3,3</m:t>
+            </m:r>
+          </m:num>
+          <m:den>
+            <m:r>
+              <w:rPr>
+                <w:rFonts w:ascii="Cambria Math" w:eastAsiaTheme="minorEastAsia" w:hAnsi="Cambria Math"/>
+                <w:sz w:val="32"/>
+              </w:rPr>
+              <m:t>3,3</m:t>
+            </m:r>
+          </m:den>
+        </m:f>
+        <m:r>
+          <w:rPr>
+            <w:rFonts w:ascii="Cambria Math" w:eastAsiaTheme="minorEastAsia" w:hAnsi="Cambria Math"/>
+            <w:sz w:val="32"/>
+          </w:rPr>
+          <m:t>=1</m:t>
+        </m:r>
+      </m:oMath>
+    </w:p>
+    <w:p>
+      <w:pPr>
+        <w:rPr>
+          <w:rFonts w:eastAsiaTheme="minorEastAsia"/>
+          <w:sz w:val="32"/>
+        </w:rPr>
+      </w:pPr>
+      <w:r>
+        <w:rPr>
+          <w:rFonts w:eastAsiaTheme="minorEastAsia"/>
+          <w:sz w:val="32"/>
+        </w:rPr>
+        <w:tab/>
+      </w:r>
+      <m:oMath>
+        <m:r>
+          <w:rPr>
+            <w:rFonts w:ascii="Cambria Math" w:eastAsiaTheme="minorEastAsia" w:hAnsi="Cambria Math"/>
+            <w:sz w:val="32"/>
+          </w:rPr>
+          <m:t>6,67% H→</m:t>
+        </m:r>
+        <m:f>
+          <m:fPr>
+            <m:ctrlPr>
+              <w:rPr>
+                <w:rFonts w:ascii="Cambria Math" w:eastAsiaTheme="minorEastAsia" w:hAnsi="Cambria Math"/>
+                <w:i/>
+                <w:sz w:val="32"/>
+              </w:rPr>
+            </m:ctrlPr>
+          </m:fPr>
+          <m:num>
+            <m:r>
+              <w:rPr>
+                <w:rFonts w:ascii="Cambria Math" w:eastAsiaTheme="minorEastAsia" w:hAnsi="Cambria Math"/>
+                <w:sz w:val="32"/>
+              </w:rPr>
+              <m:t>6,67g</m:t>
+            </m:r>
+          </m:num>
+          <m:den>
+            <m:r>
+              <w:rPr>
+                <w:rFonts w:ascii="Cambria Math" w:eastAsiaTheme="minorEastAsia" w:hAnsi="Cambria Math"/>
+                <w:sz w:val="32"/>
+              </w:rPr>
+              <m:t>1</m:t>
+            </m:r>
+            <m:f>
+              <m:fPr>
+                <m:ctrlPr>
+                  <w:rPr>
+                    <w:rFonts w:ascii="Cambria Math" w:eastAsiaTheme="minorEastAsia" w:hAnsi="Cambria Math"/>
+                    <w:i/>
+                    <w:sz w:val="32"/>
+                  </w:rPr>
+                </m:ctrlPr>
+              </m:fPr>
+              <m:num>
+                <m:r>
+                  <w:rPr>
+                    <w:rFonts w:ascii="Cambria Math" w:eastAsiaTheme="minorEastAsia" w:hAnsi="Cambria Math"/>
+                    <w:sz w:val="32"/>
+                  </w:rPr>
+                  <m:t>g</m:t>
+                </m:r>
+              </m:num>
+              <m:den>
+                <m:r>
+                  <w:rPr>
+                    <w:rFonts w:ascii="Cambria Math" w:eastAsiaTheme="minorEastAsia" w:hAnsi="Cambria Math"/>
+                    <w:sz w:val="32"/>
+                  </w:rPr>
+                  <m:t>mol</m:t>
+                </m:r>
+              </m:den>
+            </m:f>
+          </m:den>
+        </m:f>
+        <m:r>
+          <w:rPr>
+            <w:rFonts w:ascii="Cambria Math" w:eastAsiaTheme="minorEastAsia" w:hAnsi="Cambria Math"/>
+            <w:sz w:val="32"/>
+          </w:rPr>
+          <m:t>=6,67mol→</m:t>
+        </m:r>
+        <m:f>
+          <m:fPr>
+            <m:ctrlPr>
+              <w:rPr>
+                <w:rFonts w:ascii="Cambria Math" w:eastAsiaTheme="minorEastAsia" w:hAnsi="Cambria Math"/>
+                <w:i/>
+                <w:sz w:val="32"/>
+              </w:rPr>
+            </m:ctrlPr>
+          </m:fPr>
+          <m:num>
+            <m:r>
+              <w:rPr>
+                <w:rFonts w:ascii="Cambria Math" w:eastAsiaTheme="minorEastAsia" w:hAnsi="Cambria Math"/>
+                <w:sz w:val="32"/>
+              </w:rPr>
+              <m:t>6,67</m:t>
+            </m:r>
+          </m:num>
+          <m:den>
+            <m:r>
+              <w:rPr>
+                <w:rFonts w:ascii="Cambria Math" w:eastAsiaTheme="minorEastAsia" w:hAnsi="Cambria Math"/>
+                <w:sz w:val="32"/>
+              </w:rPr>
+              <m:t>3,3</m:t>
+            </m:r>
+          </m:den>
+        </m:f>
+        <m:r>
+          <w:rPr>
+            <w:rFonts w:ascii="Cambria Math" w:eastAsiaTheme="minorEastAsia" w:hAnsi="Cambria Math"/>
+            <w:sz w:val="32"/>
+          </w:rPr>
+          <m:t>=2</m:t>
+        </m:r>
+      </m:oMath>
+    </w:p>
+    <w:p>
+      <w:pPr>
+        <w:rPr>
+          <w:rFonts w:eastAsiaTheme="minorEastAsia"/>
+          <w:sz w:val="32"/>
+        </w:rPr>
+      </w:pPr>
+      <w:r>
+        <w:rPr>
+          <w:rFonts w:eastAsiaTheme="minorEastAsia"/>
+          <w:sz w:val="32"/>
+        </w:rPr>
+        <w:tab/>
+      </w:r>
+      <m:oMath>
+        <m:r>
+          <w:rPr>
+            <w:rFonts w:ascii="Cambria Math" w:eastAsiaTheme="minorEastAsia" w:hAnsi="Cambria Math"/>
+            <w:sz w:val="32"/>
+          </w:rPr>
+          <m:t>53,33% O→</m:t>
+        </m:r>
+        <m:f>
+          <m:fPr>
+            <m:ctrlPr>
+              <w:rPr>
+                <w:rFonts w:ascii="Cambria Math" w:eastAsiaTheme="minorEastAsia" w:hAnsi="Cambria Math"/>
+                <w:i/>
+                <w:sz w:val="32"/>
+              </w:rPr>
+            </m:ctrlPr>
+          </m:fPr>
+          <m:num>
+            <m:r>
+              <w:rPr>
+                <w:rFonts w:ascii="Cambria Math" w:eastAsiaTheme="minorEastAsia" w:hAnsi="Cambria Math"/>
+                <w:sz w:val="32"/>
+              </w:rPr>
+              <m:t>53,33g</m:t>
+            </m:r>
+          </m:num>
+          <m:den>
+            <m:r>
+              <w:rPr>
+                <w:rFonts w:ascii="Cambria Math" w:eastAsiaTheme="minorEastAsia" w:hAnsi="Cambria Math"/>
+                <w:sz w:val="32"/>
+              </w:rPr>
+              <m:t>16</m:t>
+            </m:r>
+            <m:f>
+              <m:fPr>
+                <m:ctrlPr>
+                  <w:rPr>
+                    <w:rFonts w:ascii="Cambria Math" w:eastAsiaTheme="minorEastAsia" w:hAnsi="Cambria Math"/>
+                    <w:i/>
+                    <w:sz w:val="32"/>
+                  </w:rPr>
+                </m:ctrlPr>
+              </m:fPr>
+              <m:num>
+                <m:r>
+                  <w:rPr>
+                    <w:rFonts w:ascii="Cambria Math" w:eastAsiaTheme="minorEastAsia" w:hAnsi="Cambria Math"/>
+                    <w:sz w:val="32"/>
+                  </w:rPr>
+                  <m:t>g</m:t>
+                </m:r>
+              </m:num>
+              <m:den>
+                <m:r>
+                  <w:rPr>
+                    <w:rFonts w:ascii="Cambria Math" w:eastAsiaTheme="minorEastAsia" w:hAnsi="Cambria Math"/>
+                    <w:sz w:val="32"/>
+                  </w:rPr>
+                  <m:t>mol</m:t>
+                </m:r>
+              </m:den>
+            </m:f>
+          </m:den>
+        </m:f>
+        <m:r>
+          <w:rPr>
+            <w:rFonts w:ascii="Cambria Math" w:eastAsiaTheme="minorEastAsia" w:hAnsi="Cambria Math"/>
+            <w:sz w:val="32"/>
+          </w:rPr>
+          <m:t>=3,27mol→</m:t>
+        </m:r>
+        <m:f>
+          <m:fPr>
+            <m:ctrlPr>
+              <w:rPr>
+                <w:rFonts w:ascii="Cambria Math" w:eastAsiaTheme="minorEastAsia" w:hAnsi="Cambria Math"/>
+                <w:i/>
+                <w:sz w:val="32"/>
+              </w:rPr>
+            </m:ctrlPr>
+          </m:fPr>
+          <m:num>
+            <m:r>
+              <w:rPr>
+                <w:rFonts w:ascii="Cambria Math" w:eastAsiaTheme="minorEastAsia" w:hAnsi="Cambria Math"/>
+                <w:sz w:val="32"/>
+              </w:rPr>
+              <m:t>3,27</m:t>
+            </m:r>
+          </m:num>
+          <m:den>
+            <m:r>
+              <w:rPr>
+                <w:rFonts w:ascii="Cambria Math" w:eastAsiaTheme="minorEastAsia" w:hAnsi="Cambria Math"/>
+                <w:sz w:val="32"/>
+              </w:rPr>
+              <m:t>3,33</m:t>
+            </m:r>
+          </m:den>
+        </m:f>
+        <m:r>
+          <w:rPr>
+            <w:rFonts w:ascii="Cambria Math" w:eastAsiaTheme="minorEastAsia" w:hAnsi="Cambria Math"/>
+            <w:sz w:val="32"/>
+          </w:rPr>
+          <m:t>=1</m:t>
+        </m:r>
+      </m:oMath>
+    </w:p>
+    <w:p>
+      <w:pPr>
+        <w:jc w:val="center"/>
+        <w:rPr>
+          <w:rFonts w:eastAsiaTheme="minorEastAsia" w:cstheme="minorHAnsi"/>
+          <w:sz w:val="32"/>
+        </w:rPr>
+      </w:pPr>
+      <w:r>
+        <w:rPr>
+          <w:rFonts w:eastAsiaTheme="minorEastAsia" w:cstheme="minorHAnsi"/>
+          <w:sz w:val="32"/>
+        </w:rPr>
+        <w:t>↓</w:t>
+      </w:r>
+    </w:p>
+    <w:p>
+      <w:pPr>
+        <w:jc w:val="center"/>
+        <w:rPr>
+          <w:rFonts w:eastAsiaTheme="minorEastAsia"/>
+          <w:sz w:val="32"/>
+        </w:rPr>
+      </w:pPr>
+      <m:oMath>
+        <m:r>
+          <w:rPr>
+            <w:rFonts w:ascii="Cambria Math" w:eastAsiaTheme="minorEastAsia" w:hAnsi="Cambria Math" w:cstheme="minorHAnsi"/>
+            <w:sz w:val="32"/>
+          </w:rPr>
+          <m:t>C</m:t>
+        </m:r>
+        <m:sSub>
+          <m:sSubPr>
+            <m:ctrlPr>
+              <w:rPr>
+                <w:rFonts w:ascii="Cambria Math" w:eastAsiaTheme="minorEastAsia" w:hAnsi="Cambria Math" w:cstheme="minorHAnsi"/>
+                <w:i/>
+                <w:sz w:val="32"/>
+              </w:rPr>
+            </m:ctrlPr>
+          </m:sSubPr>
+          <m:e>
+            <m:r>
+              <w:rPr>
+                <w:rFonts w:ascii="Cambria Math" w:eastAsiaTheme="minorEastAsia" w:hAnsi="Cambria Math" w:cstheme="minorHAnsi"/>
+                <w:sz w:val="32"/>
+              </w:rPr>
+              <m:t>H</m:t>
+            </m:r>
+          </m:e>
+          <m:sub>
+            <m:r>
+              <w:rPr>
+                <w:rFonts w:ascii="Cambria Math" w:eastAsiaTheme="minorEastAsia" w:hAnsi="Cambria Math" w:cstheme="minorHAnsi"/>
+                <w:sz w:val="32"/>
+                <w:vertAlign w:val="subscript"/>
+              </w:rPr>
+              <m:t>2</m:t>
+            </m:r>
+          </m:sub>
+        </m:sSub>
+        <m:r>
+          <w:rPr>
+            <w:rFonts w:ascii="Cambria Math" w:eastAsiaTheme="minorEastAsia" w:hAnsi="Cambria Math" w:cstheme="minorHAnsi"/>
+            <w:sz w:val="32"/>
+          </w:rPr>
+          <m:t>O→MM</m:t>
+        </m:r>
+        <m:d>
+          <m:dPr>
+            <m:ctrlPr>
+              <w:rPr>
+                <w:rFonts w:ascii="Cambria Math" w:eastAsiaTheme="minorEastAsia" w:hAnsi="Cambria Math" w:cstheme="minorHAnsi"/>
+                <w:i/>
+                <w:sz w:val="32"/>
+              </w:rPr>
+            </m:ctrlPr>
+          </m:dPr>
+          <m:e>
+            <m:r>
+              <w:rPr>
+                <w:rFonts w:ascii="Cambria Math" w:eastAsiaTheme="minorEastAsia" w:hAnsi="Cambria Math" w:cstheme="minorHAnsi"/>
+                <w:sz w:val="32"/>
+              </w:rPr>
+              <m:t>C</m:t>
+            </m:r>
+            <m:sSub>
+              <m:sSubPr>
+                <m:ctrlPr>
+                  <w:rPr>
+                    <w:rFonts w:ascii="Cambria Math" w:eastAsiaTheme="minorEastAsia" w:hAnsi="Cambria Math" w:cstheme="minorHAnsi"/>
+                    <w:i/>
+                    <w:sz w:val="32"/>
+                  </w:rPr>
+                </m:ctrlPr>
+              </m:sSubPr>
+              <m:e>
+                <m:r>
+                  <w:rPr>
+                    <w:rFonts w:ascii="Cambria Math" w:eastAsiaTheme="minorEastAsia" w:hAnsi="Cambria Math" w:cstheme="minorHAnsi"/>
+                    <w:sz w:val="32"/>
+                  </w:rPr>
+                  <m:t>H</m:t>
+                </m:r>
+              </m:e>
+              <m:sub>
+                <m:r>
+                  <w:rPr>
+                    <w:rFonts w:ascii="Cambria Math" w:eastAsiaTheme="minorEastAsia" w:hAnsi="Cambria Math" w:cstheme="minorHAnsi"/>
+                    <w:sz w:val="32"/>
+                  </w:rPr>
+                  <m:t>2</m:t>
+                </m:r>
+              </m:sub>
+            </m:sSub>
+            <m:r>
+              <w:rPr>
+                <w:rFonts w:ascii="Cambria Math" w:eastAsiaTheme="minorEastAsia" w:hAnsi="Cambria Math"/>
+                <w:sz w:val="32"/>
+              </w:rPr>
+              <m:t>O</m:t>
+            </m:r>
+            <m:ctrlPr>
+              <w:rPr>
+                <w:rFonts w:ascii="Cambria Math" w:eastAsiaTheme="minorEastAsia" w:hAnsi="Cambria Math"/>
+                <w:i/>
+                <w:sz w:val="32"/>
+              </w:rPr>
+            </m:ctrlPr>
+          </m:e>
+        </m:d>
+        <m:r>
+          <w:rPr>
+            <w:rFonts w:ascii="Cambria Math" w:eastAsiaTheme="minorEastAsia" w:hAnsi="Cambria Math"/>
+            <w:sz w:val="32"/>
+          </w:rPr>
+          <m:t>=30</m:t>
+        </m:r>
+        <m:f>
+          <m:fPr>
+            <m:ctrlPr>
+              <w:rPr>
+                <w:rFonts w:ascii="Cambria Math" w:eastAsiaTheme="minorEastAsia" w:hAnsi="Cambria Math"/>
+                <w:i/>
+                <w:sz w:val="32"/>
+              </w:rPr>
+            </m:ctrlPr>
+          </m:fPr>
+          <m:num>
+            <m:r>
+              <w:rPr>
+                <w:rFonts w:ascii="Cambria Math" w:eastAsiaTheme="minorEastAsia" w:hAnsi="Cambria Math"/>
+                <w:sz w:val="32"/>
+              </w:rPr>
+              <m:t>g</m:t>
+            </m:r>
+          </m:num>
+          <m:den>
+            <m:r>
+              <w:rPr>
+                <w:rFonts w:ascii="Cambria Math" w:eastAsiaTheme="minorEastAsia" w:hAnsi="Cambria Math"/>
+                <w:sz w:val="32"/>
+              </w:rPr>
+              <m:t>mol</m:t>
+            </m:r>
+          </m:den>
+        </m:f>
+      </m:oMath>
+      <w:r>
+        <w:rPr>
+          <w:rFonts w:eastAsiaTheme="minorEastAsia"/>
+          <w:sz w:val="32"/>
+        </w:rPr>
+        <w:t xml:space="preserve"> </w:t>
+      </w:r>
+    </w:p>
+    <w:p>
+      <w:pPr>
+        <w:jc w:val="center"/>
+        <w:rPr>
+          <w:rFonts w:eastAsiaTheme="minorEastAsia" w:cstheme="minorHAnsi"/>
+          <w:sz w:val="32"/>
+        </w:rPr>
+      </w:pPr>
+      <w:r>
+        <w:rPr>
+          <w:rFonts w:eastAsiaTheme="minorEastAsia" w:cstheme="minorHAnsi"/>
+          <w:sz w:val="32"/>
+        </w:rPr>
+        <w:t>↓</w:t>
+      </w:r>
+    </w:p>
+    <w:p>
+      <w:pPr>
+        <w:jc w:val="center"/>
+        <w:rPr>
+          <w:rFonts w:eastAsiaTheme="minorEastAsia"/>
+          <w:sz w:val="32"/>
+        </w:rPr>
+      </w:pPr>
+      <m:oMathPara>
+        <m:oMath>
+          <m:f>
+            <m:fPr>
+              <m:ctrlPr>
+                <w:rPr>
+                  <w:rFonts w:ascii="Cambria Math" w:eastAsiaTheme="minorEastAsia" w:hAnsi="Cambria Math"/>
+                  <w:i/>
+                  <w:sz w:val="32"/>
+                </w:rPr>
+              </m:ctrlPr>
+            </m:fPr>
+            <m:num>
+              <m:r>
+                <w:rPr>
+                  <w:rFonts w:ascii="Cambria Math" w:eastAsiaTheme="minorEastAsia" w:hAnsi="Cambria Math"/>
+                  <w:sz w:val="32"/>
+                </w:rPr>
+                <m:t>180g</m:t>
+              </m:r>
+            </m:num>
+            <m:den>
+              <m:r>
+                <w:rPr>
+                  <w:rFonts w:ascii="Cambria Math" w:eastAsiaTheme="minorEastAsia" w:hAnsi="Cambria Math"/>
+                  <w:sz w:val="32"/>
+                </w:rPr>
+                <m:t>mol</m:t>
+              </m:r>
+            </m:den>
+          </m:f>
+          <m:r>
+            <w:rPr>
+              <w:rFonts w:ascii="Cambria Math" w:eastAsiaTheme="minorEastAsia" w:hAnsi="Cambria Math"/>
+              <w:sz w:val="32"/>
+            </w:rPr>
+            <m:t>=MM</m:t>
+          </m:r>
+          <m:d>
+            <m:dPr>
+              <m:ctrlPr>
+                <w:rPr>
+                  <w:rFonts w:ascii="Cambria Math" w:eastAsiaTheme="minorEastAsia" w:hAnsi="Cambria Math"/>
+                  <w:i/>
+                  <w:sz w:val="32"/>
+                </w:rPr>
+              </m:ctrlPr>
+            </m:dPr>
+            <m:e>
+              <m:sSub>
+                <m:sSubPr>
+                  <m:ctrlPr>
+                    <w:rPr>
+                      <w:rFonts w:ascii="Cambria Math" w:eastAsiaTheme="minorEastAsia" w:hAnsi="Cambria Math"/>
+                      <w:i/>
+                      <w:sz w:val="32"/>
+                    </w:rPr>
+                  </m:ctrlPr>
+                </m:sSubPr>
+                <m:e>
+                  <m:r>
+                    <w:rPr>
+                      <w:rFonts w:ascii="Cambria Math" w:eastAsiaTheme="minorEastAsia" w:hAnsi="Cambria Math"/>
+                      <w:sz w:val="32"/>
+                    </w:rPr>
+                    <m:t>C</m:t>
+                  </m:r>
+                </m:e>
+                <m:sub>
+                  <m:r>
+                    <w:rPr>
+                      <w:rFonts w:ascii="Cambria Math" w:eastAsiaTheme="minorEastAsia" w:hAnsi="Cambria Math"/>
+                      <w:sz w:val="32"/>
+                    </w:rPr>
+                    <m:t>x</m:t>
+                  </m:r>
+                </m:sub>
+              </m:sSub>
+              <m:sSub>
+                <m:sSubPr>
+                  <m:ctrlPr>
+                    <w:rPr>
+                      <w:rFonts w:ascii="Cambria Math" w:eastAsiaTheme="minorEastAsia" w:hAnsi="Cambria Math"/>
+                      <w:i/>
+                      <w:sz w:val="32"/>
+                    </w:rPr>
+                  </m:ctrlPr>
+                </m:sSubPr>
+                <m:e>
+                  <m:r>
+                    <w:rPr>
+                      <w:rFonts w:ascii="Cambria Math" w:eastAsiaTheme="minorEastAsia" w:hAnsi="Cambria Math"/>
+                      <w:sz w:val="32"/>
+                    </w:rPr>
+                    <m:t>H</m:t>
+                  </m:r>
+                </m:e>
+                <m:sub>
+                  <m:r>
+                    <w:rPr>
+                      <w:rFonts w:ascii="Cambria Math" w:eastAsiaTheme="minorEastAsia" w:hAnsi="Cambria Math"/>
+                      <w:sz w:val="32"/>
+                    </w:rPr>
+                    <m:t>y</m:t>
+                  </m:r>
+                </m:sub>
+              </m:sSub>
+              <m:sSub>
+                <m:sSubPr>
+                  <m:ctrlPr>
+                    <w:rPr>
+                      <w:rFonts w:ascii="Cambria Math" w:eastAsiaTheme="minorEastAsia" w:hAnsi="Cambria Math"/>
+                      <w:i/>
+                      <w:sz w:val="32"/>
+                    </w:rPr>
+                  </m:ctrlPr>
+                </m:sSubPr>
+                <m:e>
+                  <m:r>
+                    <w:rPr>
+                      <w:rFonts w:ascii="Cambria Math" w:eastAsiaTheme="minorEastAsia" w:hAnsi="Cambria Math"/>
+                      <w:sz w:val="32"/>
+                    </w:rPr>
+                    <m:t>O</m:t>
+                  </m:r>
+                </m:e>
+                <m:sub>
+                  <m:r>
+                    <w:rPr>
+                      <w:rFonts w:ascii="Cambria Math" w:eastAsiaTheme="minorEastAsia" w:hAnsi="Cambria Math"/>
+                      <w:sz w:val="32"/>
+                    </w:rPr>
+                    <m:t>z</m:t>
+                  </m:r>
+                </m:sub>
+              </m:sSub>
+            </m:e>
+          </m:d>
+          <m:r>
+            <w:rPr>
+              <w:rFonts w:ascii="Cambria Math" w:eastAsiaTheme="minorEastAsia" w:hAnsi="Cambria Math"/>
+              <w:sz w:val="32"/>
+            </w:rPr>
+            <m:t>→</m:t>
+          </m:r>
+          <m:f>
+            <m:fPr>
+              <m:ctrlPr>
+                <w:rPr>
+                  <w:rFonts w:ascii="Cambria Math" w:eastAsiaTheme="minorEastAsia" w:hAnsi="Cambria Math"/>
+                  <w:i/>
+                  <w:sz w:val="32"/>
+                </w:rPr>
+              </m:ctrlPr>
+            </m:fPr>
+            <m:num>
+              <m:r>
+                <w:rPr>
+                  <w:rFonts w:ascii="Cambria Math" w:eastAsiaTheme="minorEastAsia" w:hAnsi="Cambria Math"/>
+                  <w:sz w:val="32"/>
+                </w:rPr>
+                <m:t>180</m:t>
+              </m:r>
+            </m:num>
+            <m:den>
+              <m:r>
+                <w:rPr>
+                  <w:rFonts w:ascii="Cambria Math" w:eastAsiaTheme="minorEastAsia" w:hAnsi="Cambria Math"/>
+                  <w:sz w:val="32"/>
+                </w:rPr>
+                <m:t>30</m:t>
+              </m:r>
+            </m:den>
+          </m:f>
+          <m:r>
+            <w:rPr>
+              <w:rFonts w:ascii="Cambria Math" w:eastAsiaTheme="minorEastAsia" w:hAnsi="Cambria Math"/>
+              <w:sz w:val="32"/>
+            </w:rPr>
+            <m:t>=6</m:t>
+          </m:r>
+        </m:oMath>
+      </m:oMathPara>
+    </w:p>
+    <w:p>
+      <w:pPr>
+        <w:jc w:val="center"/>
+        <w:rPr>
+          <w:rFonts w:eastAsiaTheme="minorEastAsia" w:cstheme="minorHAnsi"/>
+          <w:sz w:val="32"/>
+        </w:rPr>
+      </w:pPr>
+      <w:r>
+        <w:rPr>
+          <w:rFonts w:eastAsiaTheme="minorEastAsia" w:cstheme="minorHAnsi"/>
+          <w:sz w:val="32"/>
+        </w:rPr>
+        <w:t>↓</w:t>
+      </w:r>
+    </w:p>
+    <w:p>
+      <w:pPr>
+        <w:jc w:val="center"/>
+        <w:rPr>
+          <w:rFonts w:eastAsiaTheme="minorEastAsia"/>
+          <w:sz w:val="32"/>
+          <w:highlight w:val="yellow"/>
+        </w:rPr>
+      </w:pPr>
+      <m:oMathPara>
+        <m:oMath>
+          <m:sSub>
+            <m:sSubPr>
+              <m:ctrlPr>
+                <w:rPr>
+                  <w:rFonts w:ascii="Cambria Math" w:eastAsiaTheme="minorEastAsia" w:hAnsi="Cambria Math"/>
+                  <w:i/>
+                  <w:sz w:val="32"/>
+                </w:rPr>
+              </m:ctrlPr>
+            </m:sSubPr>
+            <m:e>
+              <m:d>
+                <m:dPr>
+                  <m:ctrlPr>
+                    <w:rPr>
+                      <w:rFonts w:ascii="Cambria Math" w:eastAsiaTheme="minorEastAsia" w:hAnsi="Cambria Math" w:cstheme="minorHAnsi"/>
+                      <w:i/>
+                      <w:sz w:val="32"/>
+                    </w:rPr>
+                  </m:ctrlPr>
+                </m:dPr>
+                <m:e>
+                  <m:r>
+                    <w:rPr>
+                      <w:rFonts w:ascii="Cambria Math" w:eastAsiaTheme="minorEastAsia" w:hAnsi="Cambria Math" w:cstheme="minorHAnsi"/>
+                      <w:sz w:val="32"/>
+                    </w:rPr>
+                    <m:t>C</m:t>
+                  </m:r>
+                  <m:sSub>
+                    <m:sSubPr>
+                      <m:ctrlPr>
+                        <w:rPr>
+                          <w:rFonts w:ascii="Cambria Math" w:eastAsiaTheme="minorEastAsia" w:hAnsi="Cambria Math" w:cstheme="minorHAnsi"/>
+                          <w:i/>
+                          <w:sz w:val="32"/>
+                        </w:rPr>
+                      </m:ctrlPr>
+                    </m:sSubPr>
+                    <m:e>
+                      <m:r>
+                        <w:rPr>
+                          <w:rFonts w:ascii="Cambria Math" w:eastAsiaTheme="minorEastAsia" w:hAnsi="Cambria Math" w:cstheme="minorHAnsi"/>
+                          <w:sz w:val="32"/>
+                        </w:rPr>
+                        <m:t>H</m:t>
+                      </m:r>
+                    </m:e>
+                    <m:sub>
+                      <m:r>
+                        <w:rPr>
+                          <w:rFonts w:ascii="Cambria Math" w:eastAsiaTheme="minorEastAsia" w:hAnsi="Cambria Math" w:cstheme="minorHAnsi"/>
+                          <w:sz w:val="32"/>
+                        </w:rPr>
+                        <m:t>2</m:t>
+                      </m:r>
+                    </m:sub>
+                  </m:sSub>
+                  <m:r>
+                    <w:rPr>
+                      <w:rFonts w:ascii="Cambria Math" w:eastAsiaTheme="minorEastAsia" w:hAnsi="Cambria Math"/>
+                      <w:sz w:val="32"/>
+                    </w:rPr>
+                    <m:t>O</m:t>
+                  </m:r>
+                  <m:ctrlPr>
+                    <w:rPr>
+                      <w:rFonts w:ascii="Cambria Math" w:eastAsiaTheme="minorEastAsia" w:hAnsi="Cambria Math"/>
+                      <w:i/>
+                      <w:sz w:val="32"/>
+                    </w:rPr>
+                  </m:ctrlPr>
+                </m:e>
+              </m:d>
+            </m:e>
+            <m:sub>
+              <m:r>
+                <w:rPr>
+                  <w:rFonts w:ascii="Cambria Math" w:eastAsiaTheme="minorEastAsia" w:hAnsi="Cambria Math"/>
+                  <w:sz w:val="32"/>
+                </w:rPr>
+                <m:t>6</m:t>
+              </m:r>
+            </m:sub>
+          </m:sSub>
+          <m:r>
+            <w:rPr>
+              <w:rFonts w:ascii="Cambria Math" w:eastAsiaTheme="minorEastAsia" w:hAnsi="Cambria Math"/>
+              <w:sz w:val="32"/>
+            </w:rPr>
+            <m:t xml:space="preserve">= </m:t>
+          </m:r>
+          <m:d>
+            <m:dPr>
+              <m:ctrlPr>
+                <w:rPr>
+                  <w:rFonts w:ascii="Cambria Math" w:eastAsiaTheme="minorEastAsia" w:hAnsi="Cambria Math" w:cstheme="minorHAnsi"/>
+                  <w:i/>
+                  <w:sz w:val="32"/>
+                  <w:highlight w:val="yellow"/>
+                </w:rPr>
+              </m:ctrlPr>
+            </m:dPr>
+            <m:e>
+              <m:sSub>
+                <m:sSubPr>
+                  <m:ctrlPr>
+                    <w:rPr>
+                      <w:rFonts w:ascii="Cambria Math" w:eastAsiaTheme="minorEastAsia" w:hAnsi="Cambria Math" w:cstheme="minorHAnsi"/>
+                      <w:i/>
+                      <w:sz w:val="32"/>
+                      <w:highlight w:val="yellow"/>
+                    </w:rPr>
+                  </m:ctrlPr>
+                </m:sSubPr>
+                <m:e>
+                  <m:r>
+                    <w:rPr>
+                      <w:rFonts w:ascii="Cambria Math" w:eastAsiaTheme="minorEastAsia" w:hAnsi="Cambria Math" w:cstheme="minorHAnsi"/>
+                      <w:sz w:val="32"/>
+                      <w:highlight w:val="yellow"/>
+                    </w:rPr>
+                    <m:t>C</m:t>
+                  </m:r>
+                </m:e>
+                <m:sub>
+                  <m:r>
+                    <w:rPr>
+                      <w:rFonts w:ascii="Cambria Math" w:eastAsiaTheme="minorEastAsia" w:hAnsi="Cambria Math" w:cstheme="minorHAnsi"/>
+                      <w:sz w:val="32"/>
+                      <w:highlight w:val="yellow"/>
+                    </w:rPr>
+                    <m:t>6</m:t>
+                  </m:r>
+                </m:sub>
+              </m:sSub>
+              <m:sSub>
+                <m:sSubPr>
+                  <m:ctrlPr>
+                    <w:rPr>
+                      <w:rFonts w:ascii="Cambria Math" w:eastAsiaTheme="minorEastAsia" w:hAnsi="Cambria Math" w:cstheme="minorHAnsi"/>
+                      <w:i/>
+                      <w:sz w:val="32"/>
+                      <w:highlight w:val="yellow"/>
+                    </w:rPr>
+                  </m:ctrlPr>
+                </m:sSubPr>
+                <m:e>
+                  <m:r>
+                    <w:rPr>
+                      <w:rFonts w:ascii="Cambria Math" w:eastAsiaTheme="minorEastAsia" w:hAnsi="Cambria Math" w:cstheme="minorHAnsi"/>
+                      <w:sz w:val="32"/>
+                      <w:highlight w:val="yellow"/>
+                    </w:rPr>
+                    <m:t>H</m:t>
+                  </m:r>
+                </m:e>
+                <m:sub>
+                  <m:r>
+                    <w:rPr>
+                      <w:rFonts w:ascii="Cambria Math" w:eastAsiaTheme="minorEastAsia" w:hAnsi="Cambria Math" w:cstheme="minorHAnsi"/>
+                      <w:sz w:val="32"/>
+                      <w:highlight w:val="yellow"/>
+                    </w:rPr>
+                    <m:t>12</m:t>
+                  </m:r>
+                </m:sub>
+              </m:sSub>
+              <m:sSub>
+                <m:sSubPr>
+                  <m:ctrlPr>
+                    <w:rPr>
+                      <w:rFonts w:ascii="Cambria Math" w:eastAsiaTheme="minorEastAsia" w:hAnsi="Cambria Math"/>
+                      <w:i/>
+                      <w:sz w:val="32"/>
+                      <w:highlight w:val="yellow"/>
+                    </w:rPr>
+                  </m:ctrlPr>
+                </m:sSubPr>
+                <m:e>
+                  <m:r>
+                    <w:rPr>
+                      <w:rFonts w:ascii="Cambria Math" w:eastAsiaTheme="minorEastAsia" w:hAnsi="Cambria Math"/>
+                      <w:sz w:val="32"/>
+                      <w:highlight w:val="yellow"/>
+                    </w:rPr>
+                    <m:t>O</m:t>
+                  </m:r>
+                </m:e>
+                <m:sub>
+                  <m:r>
+                    <w:rPr>
+                      <w:rFonts w:ascii="Cambria Math" w:eastAsiaTheme="minorEastAsia" w:hAnsi="Cambria Math"/>
+                      <w:sz w:val="32"/>
+                      <w:highlight w:val="yellow"/>
+                    </w:rPr>
+                    <m:t>6</m:t>
+                  </m:r>
+                </m:sub>
+              </m:sSub>
+              <m:ctrlPr>
+                <w:rPr>
+                  <w:rFonts w:ascii="Cambria Math" w:eastAsiaTheme="minorEastAsia" w:hAnsi="Cambria Math"/>
+                  <w:i/>
+                  <w:sz w:val="32"/>
+                  <w:highlight w:val="yellow"/>
+                </w:rPr>
+              </m:ctrlPr>
+            </m:e>
+          </m:d>
+        </m:oMath>
+      </m:oMathPara>
+    </w:p>
+    <w:p>
+      <w:pPr>
+        <w:jc w:val="center"/>
+        <w:rPr>
+          <w:rFonts w:eastAsiaTheme="minorEastAsia"/>
+          <w:sz w:val="40"/>
+        </w:rPr>
+      </w:pPr>
+      <w:r>
+        <w:rPr>
+          <w:rFonts w:eastAsiaTheme="minorEastAsia"/>
+          <w:sz w:val="32"/>
+          <w:highlight w:val="yellow"/>
+        </w:rPr>
+        <w:br w:type="page"/>
+      </w:r>
+      <w:r>
+        <w:rPr>
+          <w:rFonts w:eastAsiaTheme="minorEastAsia"/>
+          <w:sz w:val="44"/>
+        </w:rPr>
+        <w:lastRenderedPageBreak/>
+        <w:t>Los</w:t>
+      </w:r>
+      <w:r>
+        <w:rPr>
+          <w:rFonts w:eastAsiaTheme="minorEastAsia"/>
+          <w:sz w:val="40"/>
+        </w:rPr>
+        <w:t xml:space="preserve"> </w:t>
+      </w:r>
+      <w:r>
+        <w:rPr>
+          <w:rFonts w:eastAsiaTheme="minorEastAsia"/>
+          <w:sz w:val="44"/>
+        </w:rPr>
+        <w:t>gases</w:t>
+      </w:r>
+    </w:p>
+    <w:p>
+      <w:pPr>
+        <w:rPr>
+          <w:rFonts w:eastAsiaTheme="minorEastAsia"/>
+          <w:sz w:val="40"/>
+        </w:rPr>
+      </w:pPr>
+      <w:r>
+        <w:rPr>
+          <w:rFonts w:eastAsiaTheme="minorEastAsia"/>
+          <w:sz w:val="40"/>
+        </w:rPr>
+        <w:t>Leyes de los gases ideales:</w:t>
+      </w:r>
+    </w:p>
+    <w:p>
+      <w:pPr>
+        <w:rPr>
+          <w:rFonts w:eastAsiaTheme="minorEastAsia"/>
+          <w:sz w:val="36"/>
+        </w:rPr>
+      </w:pPr>
+      <w:r>
+        <w:rPr>
+          <w:rFonts w:eastAsiaTheme="minorEastAsia"/>
+          <w:sz w:val="36"/>
+          <w:u w:val="single"/>
+        </w:rPr>
+        <w:t>Ley de Boyle</w:t>
+      </w:r>
+      <w:r>
+        <w:rPr>
+          <w:rFonts w:eastAsiaTheme="minorEastAsia"/>
+          <w:sz w:val="36"/>
+          <w:u w:val="single"/>
+        </w:rPr>
+        <w:t>:</w:t>
+      </w:r>
+    </w:p>
+    <w:p>
+      <w:pPr>
+        <w:rPr>
+          <w:rFonts w:eastAsiaTheme="minorEastAsia"/>
+          <w:sz w:val="32"/>
+        </w:rPr>
+      </w:pPr>
+      <m:oMath>
+        <m:r>
+          <w:rPr>
+            <w:rFonts w:ascii="Cambria Math" w:eastAsiaTheme="minorEastAsia" w:hAnsi="Cambria Math"/>
+            <w:sz w:val="32"/>
+          </w:rPr>
+          <m:t>pV=cte→</m:t>
+        </m:r>
+        <m:sSub>
+          <m:sSubPr>
+            <m:ctrlPr>
+              <w:rPr>
+                <w:rFonts w:ascii="Cambria Math" w:eastAsiaTheme="minorEastAsia" w:hAnsi="Cambria Math"/>
+                <w:i/>
+                <w:sz w:val="32"/>
+              </w:rPr>
+            </m:ctrlPr>
+          </m:sSubPr>
+          <m:e>
+            <m:r>
+              <w:rPr>
+                <w:rFonts w:ascii="Cambria Math" w:eastAsiaTheme="minorEastAsia" w:hAnsi="Cambria Math"/>
+                <w:sz w:val="32"/>
+              </w:rPr>
+              <m:t>p</m:t>
+            </m:r>
+          </m:e>
+          <m:sub>
+            <m:r>
+              <w:rPr>
+                <w:rFonts w:ascii="Cambria Math" w:eastAsiaTheme="minorEastAsia" w:hAnsi="Cambria Math"/>
+                <w:sz w:val="32"/>
+              </w:rPr>
+              <m:t>1</m:t>
+            </m:r>
+          </m:sub>
+        </m:sSub>
+        <m:sSub>
+          <m:sSubPr>
+            <m:ctrlPr>
+              <w:rPr>
+                <w:rFonts w:ascii="Cambria Math" w:eastAsiaTheme="minorEastAsia" w:hAnsi="Cambria Math"/>
+                <w:i/>
+                <w:sz w:val="32"/>
+              </w:rPr>
+            </m:ctrlPr>
+          </m:sSubPr>
+          <m:e>
+            <m:r>
+              <w:rPr>
+                <w:rFonts w:ascii="Cambria Math" w:eastAsiaTheme="minorEastAsia" w:hAnsi="Cambria Math"/>
+                <w:sz w:val="32"/>
+              </w:rPr>
+              <m:t>V</m:t>
+            </m:r>
+          </m:e>
+          <m:sub>
+            <m:r>
+              <w:rPr>
+                <w:rFonts w:ascii="Cambria Math" w:eastAsiaTheme="minorEastAsia" w:hAnsi="Cambria Math"/>
+                <w:sz w:val="32"/>
+              </w:rPr>
+              <m:t>1</m:t>
+            </m:r>
+          </m:sub>
+        </m:sSub>
+        <m:r>
+          <w:rPr>
+            <w:rFonts w:ascii="Cambria Math" w:eastAsiaTheme="minorEastAsia" w:hAnsi="Cambria Math"/>
+            <w:sz w:val="32"/>
+          </w:rPr>
+          <m:t>=</m:t>
+        </m:r>
+        <m:sSub>
+          <m:sSubPr>
+            <m:ctrlPr>
+              <w:rPr>
+                <w:rFonts w:ascii="Cambria Math" w:eastAsiaTheme="minorEastAsia" w:hAnsi="Cambria Math"/>
+                <w:i/>
+                <w:sz w:val="32"/>
+              </w:rPr>
+            </m:ctrlPr>
+          </m:sSubPr>
+          <m:e>
+            <m:r>
+              <w:rPr>
+                <w:rFonts w:ascii="Cambria Math" w:eastAsiaTheme="minorEastAsia" w:hAnsi="Cambria Math"/>
+                <w:sz w:val="32"/>
+              </w:rPr>
+              <m:t>p</m:t>
+            </m:r>
+          </m:e>
+          <m:sub>
+            <m:r>
+              <w:rPr>
+                <w:rFonts w:ascii="Cambria Math" w:eastAsiaTheme="minorEastAsia" w:hAnsi="Cambria Math"/>
+                <w:sz w:val="32"/>
+              </w:rPr>
+              <m:t>2</m:t>
+            </m:r>
+          </m:sub>
+        </m:sSub>
+        <m:sSub>
+          <m:sSubPr>
+            <m:ctrlPr>
+              <w:rPr>
+                <w:rFonts w:ascii="Cambria Math" w:eastAsiaTheme="minorEastAsia" w:hAnsi="Cambria Math"/>
+                <w:i/>
+                <w:sz w:val="32"/>
+              </w:rPr>
+            </m:ctrlPr>
+          </m:sSubPr>
+          <m:e>
+            <m:r>
+              <w:rPr>
+                <w:rFonts w:ascii="Cambria Math" w:eastAsiaTheme="minorEastAsia" w:hAnsi="Cambria Math"/>
+                <w:sz w:val="32"/>
+              </w:rPr>
+              <m:t>V</m:t>
+            </m:r>
+          </m:e>
+          <m:sub>
+            <m:r>
+              <w:rPr>
+                <w:rFonts w:ascii="Cambria Math" w:eastAsiaTheme="minorEastAsia" w:hAnsi="Cambria Math"/>
+                <w:sz w:val="32"/>
+              </w:rPr>
+              <m:t>2</m:t>
+            </m:r>
+          </m:sub>
+        </m:sSub>
+      </m:oMath>
+      <w:r>
+        <w:rPr>
+          <w:rFonts w:eastAsiaTheme="minorEastAsia"/>
+          <w:sz w:val="32"/>
+        </w:rPr>
+        <w:t xml:space="preserve"> </w:t>
+      </w:r>
+    </w:p>
+    <w:p>
+      <w:pPr>
+        <w:rPr>
+          <w:rFonts w:eastAsiaTheme="minorEastAsia"/>
+          <w:sz w:val="36"/>
+        </w:rPr>
+      </w:pPr>
+      <w:r>
+        <w:rPr>
+          <w:rFonts w:eastAsiaTheme="minorEastAsia"/>
+          <w:sz w:val="36"/>
+          <w:u w:val="single"/>
+        </w:rPr>
+        <w:t>Ley de Charles y Gay-Lussac:</w:t>
+      </w:r>
+    </w:p>
+    <w:p>
+      <w:pPr>
+        <w:rPr>
+          <w:rFonts w:eastAsiaTheme="minorEastAsia"/>
+          <w:sz w:val="32"/>
+        </w:rPr>
+      </w:pPr>
+      <m:oMathPara>
+        <m:oMathParaPr>
+          <m:jc m:val="left"/>
+        </m:oMathParaPr>
+        <m:oMath>
+          <m:f>
+            <m:fPr>
+              <m:ctrlPr>
+                <w:rPr>
+                  <w:rFonts w:ascii="Cambria Math" w:eastAsiaTheme="minorEastAsia" w:hAnsi="Cambria Math"/>
+                  <w:i/>
+                  <w:sz w:val="32"/>
+                </w:rPr>
+              </m:ctrlPr>
+            </m:fPr>
+            <m:num>
+              <m:r>
+                <w:rPr>
+                  <w:rFonts w:ascii="Cambria Math" w:eastAsiaTheme="minorEastAsia" w:hAnsi="Cambria Math"/>
+                  <w:sz w:val="32"/>
+                </w:rPr>
+                <m:t>V</m:t>
+              </m:r>
+            </m:num>
+            <m:den>
+              <m:r>
+                <w:rPr>
+                  <w:rFonts w:ascii="Cambria Math" w:eastAsiaTheme="minorEastAsia" w:hAnsi="Cambria Math"/>
+                  <w:sz w:val="32"/>
+                </w:rPr>
+                <m:t>T</m:t>
+              </m:r>
+            </m:den>
+          </m:f>
+          <m:r>
+            <w:rPr>
+              <w:rFonts w:ascii="Cambria Math" w:eastAsiaTheme="minorEastAsia" w:hAnsi="Cambria Math"/>
+              <w:sz w:val="32"/>
+            </w:rPr>
+            <m:t>=cte→</m:t>
+          </m:r>
+          <m:f>
+            <m:fPr>
+              <m:ctrlPr>
+                <w:rPr>
+                  <w:rFonts w:ascii="Cambria Math" w:eastAsiaTheme="minorEastAsia" w:hAnsi="Cambria Math"/>
+                  <w:i/>
+                  <w:sz w:val="32"/>
+                </w:rPr>
+              </m:ctrlPr>
+            </m:fPr>
+            <m:num>
+              <m:sSub>
+                <m:sSubPr>
+                  <m:ctrlPr>
+                    <w:rPr>
+                      <w:rFonts w:ascii="Cambria Math" w:eastAsiaTheme="minorEastAsia" w:hAnsi="Cambria Math"/>
+                      <w:i/>
+                      <w:sz w:val="32"/>
+                    </w:rPr>
+                  </m:ctrlPr>
+                </m:sSubPr>
+                <m:e>
+                  <m:r>
+                    <w:rPr>
+                      <w:rFonts w:ascii="Cambria Math" w:eastAsiaTheme="minorEastAsia" w:hAnsi="Cambria Math"/>
+                      <w:sz w:val="32"/>
+                    </w:rPr>
+                    <m:t>V</m:t>
+                  </m:r>
+                </m:e>
+                <m:sub>
+                  <m:r>
+                    <w:rPr>
+                      <w:rFonts w:ascii="Cambria Math" w:eastAsiaTheme="minorEastAsia" w:hAnsi="Cambria Math"/>
+                      <w:sz w:val="32"/>
+                    </w:rPr>
+                    <m:t>1</m:t>
+                  </m:r>
+                </m:sub>
+              </m:sSub>
+            </m:num>
+            <m:den>
+              <m:sSub>
+                <m:sSubPr>
+                  <m:ctrlPr>
+                    <w:rPr>
+                      <w:rFonts w:ascii="Cambria Math" w:eastAsiaTheme="minorEastAsia" w:hAnsi="Cambria Math"/>
+                      <w:i/>
+                      <w:sz w:val="32"/>
+                    </w:rPr>
+                  </m:ctrlPr>
+                </m:sSubPr>
+                <m:e>
+                  <m:r>
+                    <w:rPr>
+                      <w:rFonts w:ascii="Cambria Math" w:eastAsiaTheme="minorEastAsia" w:hAnsi="Cambria Math"/>
+                      <w:sz w:val="32"/>
+                    </w:rPr>
+                    <m:t>t</m:t>
+                  </m:r>
+                </m:e>
+                <m:sub>
+                  <m:r>
+                    <w:rPr>
+                      <w:rFonts w:ascii="Cambria Math" w:eastAsiaTheme="minorEastAsia" w:hAnsi="Cambria Math"/>
+                      <w:sz w:val="32"/>
+                    </w:rPr>
+                    <m:t>1</m:t>
+                  </m:r>
+                </m:sub>
+              </m:sSub>
+            </m:den>
+          </m:f>
+          <m:r>
+            <w:rPr>
+              <w:rFonts w:ascii="Cambria Math" w:eastAsiaTheme="minorEastAsia" w:hAnsi="Cambria Math"/>
+              <w:sz w:val="32"/>
+            </w:rPr>
+            <m:t>=</m:t>
+          </m:r>
+          <m:f>
+            <m:fPr>
+              <m:ctrlPr>
+                <w:rPr>
+                  <w:rFonts w:ascii="Cambria Math" w:eastAsiaTheme="minorEastAsia" w:hAnsi="Cambria Math"/>
+                  <w:i/>
+                  <w:sz w:val="32"/>
+                </w:rPr>
+              </m:ctrlPr>
+            </m:fPr>
+            <m:num>
+              <m:sSub>
+                <m:sSubPr>
+                  <m:ctrlPr>
+                    <w:rPr>
+                      <w:rFonts w:ascii="Cambria Math" w:eastAsiaTheme="minorEastAsia" w:hAnsi="Cambria Math"/>
+                      <w:i/>
+                      <w:sz w:val="32"/>
+                    </w:rPr>
+                  </m:ctrlPr>
+                </m:sSubPr>
+                <m:e>
+                  <m:r>
+                    <w:rPr>
+                      <w:rFonts w:ascii="Cambria Math" w:eastAsiaTheme="minorEastAsia" w:hAnsi="Cambria Math"/>
+                      <w:sz w:val="32"/>
+                    </w:rPr>
+                    <m:t>V</m:t>
+                  </m:r>
+                </m:e>
+                <m:sub>
+                  <m:r>
+                    <w:rPr>
+                      <w:rFonts w:ascii="Cambria Math" w:eastAsiaTheme="minorEastAsia" w:hAnsi="Cambria Math"/>
+                      <w:sz w:val="32"/>
+                    </w:rPr>
+                    <m:t>2</m:t>
+                  </m:r>
+                </m:sub>
+              </m:sSub>
+            </m:num>
+            <m:den>
+              <m:sSub>
+                <m:sSubPr>
+                  <m:ctrlPr>
+                    <w:rPr>
+                      <w:rFonts w:ascii="Cambria Math" w:eastAsiaTheme="minorEastAsia" w:hAnsi="Cambria Math"/>
+                      <w:i/>
+                      <w:sz w:val="32"/>
+                    </w:rPr>
+                  </m:ctrlPr>
+                </m:sSubPr>
+                <m:e>
+                  <m:r>
+                    <w:rPr>
+                      <w:rFonts w:ascii="Cambria Math" w:eastAsiaTheme="minorEastAsia" w:hAnsi="Cambria Math"/>
+                      <w:sz w:val="32"/>
+                    </w:rPr>
+                    <m:t>t</m:t>
+                  </m:r>
+                </m:e>
+                <m:sub>
+                  <m:r>
+                    <w:rPr>
+                      <w:rFonts w:ascii="Cambria Math" w:eastAsiaTheme="minorEastAsia" w:hAnsi="Cambria Math"/>
+                      <w:sz w:val="32"/>
+                    </w:rPr>
+                    <m:t>2</m:t>
+                  </m:r>
+                </m:sub>
+              </m:sSub>
+            </m:den>
+          </m:f>
+        </m:oMath>
+      </m:oMathPara>
+    </w:p>
+    <w:p>
+      <w:pPr>
+        <w:rPr>
+          <w:rFonts w:eastAsiaTheme="minorEastAsia"/>
+          <w:sz w:val="36"/>
+        </w:rPr>
+      </w:pPr>
+      <w:r>
+        <w:rPr>
+          <w:rFonts w:eastAsiaTheme="minorEastAsia"/>
+          <w:sz w:val="36"/>
+          <w:u w:val="single"/>
+        </w:rPr>
+        <w:t>Ley combinada de los gases:</w:t>
+      </w:r>
+    </w:p>
+    <w:p>
+      <w:pPr>
+        <w:rPr>
+          <w:rFonts w:eastAsiaTheme="minorEastAsia"/>
+          <w:sz w:val="32"/>
+        </w:rPr>
+      </w:pPr>
+      <m:oMathPara>
+        <m:oMathParaPr>
+          <m:jc m:val="left"/>
+        </m:oMathParaPr>
+        <m:oMath>
+          <m:f>
+            <m:fPr>
+              <m:ctrlPr>
+                <w:rPr>
+                  <w:rFonts w:ascii="Cambria Math" w:eastAsiaTheme="minorEastAsia" w:hAnsi="Cambria Math"/>
+                  <w:i/>
+                  <w:sz w:val="32"/>
+                </w:rPr>
+              </m:ctrlPr>
+            </m:fPr>
+            <m:num>
+              <m:sSub>
+                <m:sSubPr>
+                  <m:ctrlPr>
+                    <w:rPr>
+                      <w:rFonts w:ascii="Cambria Math" w:eastAsiaTheme="minorEastAsia" w:hAnsi="Cambria Math"/>
+                      <w:i/>
+                      <w:sz w:val="32"/>
+                    </w:rPr>
+                  </m:ctrlPr>
+                </m:sSubPr>
+                <m:e>
+                  <m:r>
+                    <w:rPr>
+                      <w:rFonts w:ascii="Cambria Math" w:eastAsiaTheme="minorEastAsia" w:hAnsi="Cambria Math"/>
+                      <w:sz w:val="32"/>
+                    </w:rPr>
+                    <m:t>p</m:t>
+                  </m:r>
+                </m:e>
+                <m:sub>
+                  <m:r>
+                    <w:rPr>
+                      <w:rFonts w:ascii="Cambria Math" w:eastAsiaTheme="minorEastAsia" w:hAnsi="Cambria Math"/>
+                      <w:sz w:val="32"/>
+                    </w:rPr>
+                    <m:t>1</m:t>
+                  </m:r>
+                </m:sub>
+              </m:sSub>
+              <m:sSub>
+                <m:sSubPr>
+                  <m:ctrlPr>
+                    <w:rPr>
+                      <w:rFonts w:ascii="Cambria Math" w:eastAsiaTheme="minorEastAsia" w:hAnsi="Cambria Math"/>
+                      <w:i/>
+                      <w:sz w:val="32"/>
+                    </w:rPr>
+                  </m:ctrlPr>
+                </m:sSubPr>
+                <m:e>
+                  <m:r>
+                    <w:rPr>
+                      <w:rFonts w:ascii="Cambria Math" w:eastAsiaTheme="minorEastAsia" w:hAnsi="Cambria Math"/>
+                      <w:sz w:val="32"/>
+                    </w:rPr>
+                    <m:t>V</m:t>
+                  </m:r>
+                </m:e>
+                <m:sub>
+                  <m:r>
+                    <w:rPr>
+                      <w:rFonts w:ascii="Cambria Math" w:eastAsiaTheme="minorEastAsia" w:hAnsi="Cambria Math"/>
+                      <w:sz w:val="32"/>
+                    </w:rPr>
+                    <m:t>1</m:t>
+                  </m:r>
+                </m:sub>
+              </m:sSub>
+            </m:num>
+            <m:den>
+              <m:sSub>
+                <m:sSubPr>
+                  <m:ctrlPr>
+                    <w:rPr>
+                      <w:rFonts w:ascii="Cambria Math" w:eastAsiaTheme="minorEastAsia" w:hAnsi="Cambria Math"/>
+                      <w:i/>
+                      <w:sz w:val="32"/>
+                    </w:rPr>
+                  </m:ctrlPr>
+                </m:sSubPr>
+                <m:e>
+                  <m:r>
+                    <w:rPr>
+                      <w:rFonts w:ascii="Cambria Math" w:eastAsiaTheme="minorEastAsia" w:hAnsi="Cambria Math"/>
+                      <w:sz w:val="32"/>
+                    </w:rPr>
+                    <m:t>T</m:t>
+                  </m:r>
+                </m:e>
+                <m:sub>
+                  <m:r>
+                    <w:rPr>
+                      <w:rFonts w:ascii="Cambria Math" w:eastAsiaTheme="minorEastAsia" w:hAnsi="Cambria Math"/>
+                      <w:sz w:val="32"/>
+                    </w:rPr>
+                    <m:t>1</m:t>
+                  </m:r>
+                </m:sub>
+              </m:sSub>
+            </m:den>
+          </m:f>
+          <m:r>
+            <w:rPr>
+              <w:rFonts w:ascii="Cambria Math" w:eastAsiaTheme="minorEastAsia" w:hAnsi="Cambria Math"/>
+              <w:sz w:val="32"/>
+            </w:rPr>
+            <m:t>=</m:t>
+          </m:r>
+          <m:f>
+            <m:fPr>
+              <m:ctrlPr>
+                <w:rPr>
+                  <w:rFonts w:ascii="Cambria Math" w:eastAsiaTheme="minorEastAsia" w:hAnsi="Cambria Math"/>
+                  <w:i/>
+                  <w:sz w:val="32"/>
+                </w:rPr>
+              </m:ctrlPr>
+            </m:fPr>
+            <m:num>
+              <m:sSub>
+                <m:sSubPr>
+                  <m:ctrlPr>
+                    <w:rPr>
+                      <w:rFonts w:ascii="Cambria Math" w:eastAsiaTheme="minorEastAsia" w:hAnsi="Cambria Math"/>
+                      <w:i/>
+                      <w:sz w:val="32"/>
+                    </w:rPr>
+                  </m:ctrlPr>
+                </m:sSubPr>
+                <m:e>
+                  <m:r>
+                    <w:rPr>
+                      <w:rFonts w:ascii="Cambria Math" w:eastAsiaTheme="minorEastAsia" w:hAnsi="Cambria Math"/>
+                      <w:sz w:val="32"/>
+                    </w:rPr>
+                    <m:t>p</m:t>
+                  </m:r>
+                </m:e>
+                <m:sub>
+                  <m:r>
+                    <w:rPr>
+                      <w:rFonts w:ascii="Cambria Math" w:eastAsiaTheme="minorEastAsia" w:hAnsi="Cambria Math"/>
+                      <w:sz w:val="32"/>
+                    </w:rPr>
+                    <m:t>2</m:t>
+                  </m:r>
+                </m:sub>
+              </m:sSub>
+              <m:sSub>
+                <m:sSubPr>
+                  <m:ctrlPr>
+                    <w:rPr>
+                      <w:rFonts w:ascii="Cambria Math" w:eastAsiaTheme="minorEastAsia" w:hAnsi="Cambria Math"/>
+                      <w:i/>
+                      <w:sz w:val="32"/>
+                    </w:rPr>
+                  </m:ctrlPr>
+                </m:sSubPr>
+                <m:e>
+                  <m:r>
+                    <w:rPr>
+                      <w:rFonts w:ascii="Cambria Math" w:eastAsiaTheme="minorEastAsia" w:hAnsi="Cambria Math"/>
+                      <w:sz w:val="32"/>
+                    </w:rPr>
+                    <m:t>V</m:t>
+                  </m:r>
+                </m:e>
+                <m:sub>
+                  <m:r>
+                    <w:rPr>
+                      <w:rFonts w:ascii="Cambria Math" w:eastAsiaTheme="minorEastAsia" w:hAnsi="Cambria Math"/>
+                      <w:sz w:val="32"/>
+                    </w:rPr>
+                    <m:t>2</m:t>
+                  </m:r>
+                </m:sub>
+              </m:sSub>
+            </m:num>
+            <m:den>
+              <m:sSub>
+                <m:sSubPr>
+                  <m:ctrlPr>
+                    <w:rPr>
+                      <w:rFonts w:ascii="Cambria Math" w:eastAsiaTheme="minorEastAsia" w:hAnsi="Cambria Math"/>
+                      <w:i/>
+                      <w:sz w:val="32"/>
+                    </w:rPr>
+                  </m:ctrlPr>
+                </m:sSubPr>
+                <m:e>
+                  <m:r>
+                    <w:rPr>
+                      <w:rFonts w:ascii="Cambria Math" w:eastAsiaTheme="minorEastAsia" w:hAnsi="Cambria Math"/>
+                      <w:sz w:val="32"/>
+                    </w:rPr>
+                    <m:t>T</m:t>
+                  </m:r>
+                </m:e>
+                <m:sub>
+                  <m:r>
+                    <w:rPr>
+                      <w:rFonts w:ascii="Cambria Math" w:eastAsiaTheme="minorEastAsia" w:hAnsi="Cambria Math"/>
+                      <w:sz w:val="32"/>
+                    </w:rPr>
+                    <m:t>2</m:t>
+                  </m:r>
+                </m:sub>
+              </m:sSub>
+            </m:den>
+          </m:f>
+        </m:oMath>
+      </m:oMathPara>
+    </w:p>
+    <w:p>
+      <w:pPr>
+        <w:rPr>
+          <w:rFonts w:eastAsiaTheme="minorEastAsia"/>
+          <w:sz w:val="36"/>
+          <w:u w:val="single"/>
+        </w:rPr>
+      </w:pPr>
+      <w:r>
+        <w:rPr>
+          <w:rFonts w:eastAsiaTheme="minorEastAsia"/>
+          <w:sz w:val="36"/>
+          <w:u w:val="single"/>
+        </w:rPr>
+        <w:t>Ecuación general de los gases ideales:</w:t>
+      </w:r>
+    </w:p>
+    <w:p>
+      <w:pPr>
+        <w:rPr>
+          <w:rFonts w:eastAsiaTheme="minorEastAsia"/>
+          <w:sz w:val="32"/>
+        </w:rPr>
+      </w:pPr>
+      <m:oMathPara>
+        <m:oMathParaPr>
+          <m:jc m:val="left"/>
+        </m:oMathParaPr>
+        <m:oMath>
+          <m:r>
+            <w:rPr>
+              <w:rFonts w:ascii="Cambria Math" w:eastAsiaTheme="minorEastAsia" w:hAnsi="Cambria Math"/>
+              <w:sz w:val="32"/>
+            </w:rPr>
+            <m:t>pV=nRT</m:t>
+          </m:r>
+        </m:oMath>
+      </m:oMathPara>
+    </w:p>
+    <w:p>
+      <w:pPr>
+        <w:rPr>
+          <w:rFonts w:eastAsiaTheme="minorEastAsia"/>
+          <w:sz w:val="32"/>
+        </w:rPr>
+      </w:pPr>
+      <w:r>
+        <w:rPr>
+          <w:rFonts w:eastAsiaTheme="minorEastAsia"/>
+          <w:sz w:val="32"/>
+        </w:rPr>
+        <w:t>p = presión(atm)</w:t>
+      </w:r>
+    </w:p>
+    <w:p>
+      <w:pPr>
+        <w:rPr>
+          <w:rFonts w:eastAsiaTheme="minorEastAsia"/>
+          <w:sz w:val="32"/>
+        </w:rPr>
+      </w:pPr>
+      <w:r>
+        <w:rPr>
+          <w:rFonts w:eastAsiaTheme="minorEastAsia"/>
+          <w:sz w:val="32"/>
+        </w:rPr>
+        <w:t>V = volumen(L)</w:t>
+      </w:r>
+    </w:p>
+    <w:p>
+      <w:pPr>
+        <w:rPr>
+          <w:rFonts w:eastAsiaTheme="minorEastAsia"/>
+          <w:sz w:val="32"/>
+        </w:rPr>
+      </w:pPr>
+      <w:r>
+        <w:rPr>
+          <w:rFonts w:eastAsiaTheme="minorEastAsia"/>
+          <w:sz w:val="32"/>
+        </w:rPr>
+        <w:t xml:space="preserve">n = número de moles </w:t>
+      </w:r>
+      <m:oMath>
+        <m:d>
+          <m:dPr>
+            <m:ctrlPr>
+              <w:rPr>
+                <w:rFonts w:ascii="Cambria Math" w:eastAsiaTheme="minorEastAsia" w:hAnsi="Cambria Math"/>
+                <w:i/>
+                <w:sz w:val="32"/>
+              </w:rPr>
+            </m:ctrlPr>
+          </m:dPr>
+          <m:e>
+            <m:f>
+              <m:fPr>
+                <m:ctrlPr>
+                  <w:rPr>
+                    <w:rFonts w:ascii="Cambria Math" w:eastAsiaTheme="minorEastAsia" w:hAnsi="Cambria Math"/>
+                    <w:i/>
+                    <w:sz w:val="32"/>
+                  </w:rPr>
+                </m:ctrlPr>
+              </m:fPr>
+              <m:num>
+                <m:r>
+                  <w:rPr>
+                    <w:rFonts w:ascii="Cambria Math" w:eastAsiaTheme="minorEastAsia" w:hAnsi="Cambria Math"/>
+                    <w:sz w:val="32"/>
+                  </w:rPr>
+                  <m:t>m</m:t>
+                </m:r>
+              </m:num>
+              <m:den>
+                <m:r>
+                  <w:rPr>
+                    <w:rFonts w:ascii="Cambria Math" w:eastAsiaTheme="minorEastAsia" w:hAnsi="Cambria Math"/>
+                    <w:sz w:val="32"/>
+                  </w:rPr>
+                  <m:t>MM</m:t>
+                </m:r>
+              </m:den>
+            </m:f>
+          </m:e>
+        </m:d>
+      </m:oMath>
+    </w:p>
+    <w:p>
+      <w:pPr>
+        <w:rPr>
+          <w:rFonts w:eastAsiaTheme="minorEastAsia"/>
+          <w:sz w:val="32"/>
+        </w:rPr>
+      </w:pPr>
+      <w:r>
+        <w:rPr>
+          <w:rFonts w:eastAsiaTheme="minorEastAsia"/>
+          <w:sz w:val="32"/>
+        </w:rPr>
+        <w:t xml:space="preserve">R = constante de los gases ideales </w:t>
+      </w:r>
+      <m:oMath>
+        <m:r>
+          <w:rPr>
+            <w:rFonts w:ascii="Cambria Math" w:eastAsiaTheme="minorEastAsia" w:hAnsi="Cambria Math"/>
+            <w:sz w:val="32"/>
+          </w:rPr>
+          <m:t>0,082</m:t>
+        </m:r>
+        <m:f>
+          <m:fPr>
+            <m:ctrlPr>
+              <w:rPr>
+                <w:rFonts w:ascii="Cambria Math" w:eastAsiaTheme="minorEastAsia" w:hAnsi="Cambria Math"/>
+                <w:i/>
+                <w:sz w:val="32"/>
+              </w:rPr>
+            </m:ctrlPr>
+          </m:fPr>
+          <m:num>
+            <m:r>
+              <w:rPr>
+                <w:rFonts w:ascii="Cambria Math" w:eastAsiaTheme="minorEastAsia" w:hAnsi="Cambria Math"/>
+                <w:sz w:val="32"/>
+              </w:rPr>
+              <m:t>atm L</m:t>
+            </m:r>
+          </m:num>
+          <m:den>
+            <m:r>
+              <w:rPr>
+                <w:rFonts w:ascii="Cambria Math" w:eastAsiaTheme="minorEastAsia" w:hAnsi="Cambria Math"/>
+                <w:sz w:val="32"/>
+              </w:rPr>
+              <m:t>mol L</m:t>
+            </m:r>
+          </m:den>
+        </m:f>
+      </m:oMath>
+    </w:p>
+    <w:p>
+      <w:pPr>
+        <w:rPr>
+          <w:rFonts w:eastAsiaTheme="minorEastAsia"/>
+          <w:sz w:val="32"/>
+        </w:rPr>
+      </w:pPr>
+      <w:r>
+        <w:rPr>
+          <w:rFonts w:eastAsiaTheme="minorEastAsia"/>
+          <w:sz w:val="32"/>
+        </w:rPr>
+        <w:t xml:space="preserve">T = </w:t>
+      </w:r>
+      <w:proofErr w:type="gramStart"/>
+      <w:r>
+        <w:rPr>
+          <w:rFonts w:eastAsiaTheme="minorEastAsia"/>
+          <w:sz w:val="32"/>
+        </w:rPr>
+        <w:t>temperatura(</w:t>
+      </w:r>
+      <w:proofErr w:type="gramEnd"/>
+      <w:r>
+        <w:rPr>
+          <w:rFonts w:eastAsiaTheme="minorEastAsia"/>
+          <w:sz w:val="32"/>
+        </w:rPr>
+        <w:t>siempre en k(1k = 0ºC+273))</w:t>
+      </w:r>
+    </w:p>
+    <w:p>
+      <w:pPr>
+        <w:rPr>
+          <w:rFonts w:eastAsiaTheme="minorEastAsia"/>
+          <w:sz w:val="36"/>
+        </w:rPr>
+      </w:pPr>
+      <w:r>
+        <w:rPr>
+          <w:rFonts w:eastAsiaTheme="minorEastAsia"/>
+          <w:sz w:val="36"/>
+          <w:u w:val="single"/>
+        </w:rPr>
+        <w:t>Ley de Dalton de las presiones parciales:</w:t>
+      </w:r>
+    </w:p>
+    <w:p>
+      <w:pPr>
+        <w:rPr>
+          <w:rFonts w:eastAsiaTheme="minorEastAsia"/>
+          <w:sz w:val="32"/>
+        </w:rPr>
+      </w:pPr>
+      <m:oMath>
+        <m:sSub>
+          <m:sSubPr>
+            <m:ctrlPr>
+              <w:rPr>
+                <w:rFonts w:ascii="Cambria Math" w:eastAsiaTheme="minorEastAsia" w:hAnsi="Cambria Math"/>
+                <w:i/>
+                <w:sz w:val="32"/>
+              </w:rPr>
+            </m:ctrlPr>
+          </m:sSubPr>
+          <m:e>
+            <m:r>
+              <w:rPr>
+                <w:rFonts w:ascii="Cambria Math" w:eastAsiaTheme="minorEastAsia" w:hAnsi="Cambria Math"/>
+                <w:sz w:val="32"/>
+              </w:rPr>
+              <m:t>P</m:t>
+            </m:r>
+          </m:e>
+          <m:sub>
+            <m:r>
+              <w:rPr>
+                <w:rFonts w:ascii="Cambria Math" w:eastAsiaTheme="minorEastAsia" w:hAnsi="Cambria Math"/>
+                <w:sz w:val="32"/>
+              </w:rPr>
+              <m:t>t</m:t>
+            </m:r>
+          </m:sub>
+        </m:sSub>
+        <m:r>
+          <w:rPr>
+            <w:rFonts w:ascii="Cambria Math" w:eastAsiaTheme="minorEastAsia" w:hAnsi="Cambria Math"/>
+            <w:sz w:val="32"/>
+          </w:rPr>
+          <m:t>=</m:t>
+        </m:r>
+        <m:sSub>
+          <m:sSubPr>
+            <m:ctrlPr>
+              <w:rPr>
+                <w:rFonts w:ascii="Cambria Math" w:eastAsiaTheme="minorEastAsia" w:hAnsi="Cambria Math"/>
+                <w:i/>
+                <w:sz w:val="32"/>
+              </w:rPr>
+            </m:ctrlPr>
+          </m:sSubPr>
+          <m:e>
+            <m:r>
+              <w:rPr>
+                <w:rFonts w:ascii="Cambria Math" w:eastAsiaTheme="minorEastAsia" w:hAnsi="Cambria Math"/>
+                <w:sz w:val="32"/>
+              </w:rPr>
+              <m:t>P</m:t>
+            </m:r>
+          </m:e>
+          <m:sub>
+            <m:r>
+              <w:rPr>
+                <w:rFonts w:ascii="Cambria Math" w:eastAsiaTheme="minorEastAsia" w:hAnsi="Cambria Math"/>
+                <w:sz w:val="32"/>
+              </w:rPr>
+              <m:t>1</m:t>
+            </m:r>
+          </m:sub>
+        </m:sSub>
+        <m:r>
+          <w:rPr>
+            <w:rFonts w:ascii="Cambria Math" w:eastAsiaTheme="minorEastAsia" w:hAnsi="Cambria Math"/>
+            <w:sz w:val="32"/>
+          </w:rPr>
+          <m:t>+</m:t>
+        </m:r>
+        <m:sSub>
+          <m:sSubPr>
+            <m:ctrlPr>
+              <w:rPr>
+                <w:rFonts w:ascii="Cambria Math" w:eastAsiaTheme="minorEastAsia" w:hAnsi="Cambria Math"/>
+                <w:i/>
+                <w:sz w:val="32"/>
+              </w:rPr>
+            </m:ctrlPr>
+          </m:sSubPr>
+          <m:e>
+            <m:r>
+              <w:rPr>
+                <w:rFonts w:ascii="Cambria Math" w:eastAsiaTheme="minorEastAsia" w:hAnsi="Cambria Math"/>
+                <w:sz w:val="32"/>
+              </w:rPr>
+              <m:t>P</m:t>
+            </m:r>
+          </m:e>
+          <m:sub>
+            <m:r>
+              <w:rPr>
+                <w:rFonts w:ascii="Cambria Math" w:eastAsiaTheme="minorEastAsia" w:hAnsi="Cambria Math"/>
+                <w:sz w:val="32"/>
+              </w:rPr>
+              <m:t>2</m:t>
+            </m:r>
+          </m:sub>
+        </m:sSub>
+        <m:r>
+          <w:rPr>
+            <w:rFonts w:ascii="Cambria Math" w:eastAsiaTheme="minorEastAsia" w:hAnsi="Cambria Math"/>
+            <w:sz w:val="32"/>
+          </w:rPr>
+          <m:t>+...+</m:t>
+        </m:r>
+        <m:sSub>
+          <m:sSubPr>
+            <m:ctrlPr>
+              <w:rPr>
+                <w:rFonts w:ascii="Cambria Math" w:eastAsiaTheme="minorEastAsia" w:hAnsi="Cambria Math"/>
+                <w:i/>
+                <w:sz w:val="32"/>
+              </w:rPr>
+            </m:ctrlPr>
+          </m:sSubPr>
+          <m:e>
+            <m:r>
+              <w:rPr>
+                <w:rFonts w:ascii="Cambria Math" w:eastAsiaTheme="minorEastAsia" w:hAnsi="Cambria Math"/>
+                <w:sz w:val="32"/>
+              </w:rPr>
+              <m:t>P</m:t>
+            </m:r>
+          </m:e>
+          <m:sub>
+            <m:r>
+              <w:rPr>
+                <w:rFonts w:ascii="Cambria Math" w:eastAsiaTheme="minorEastAsia" w:hAnsi="Cambria Math"/>
+                <w:sz w:val="32"/>
+              </w:rPr>
+              <m:t>n</m:t>
+            </m:r>
+          </m:sub>
+        </m:sSub>
+      </m:oMath>
+      <w:r>
+        <w:rPr>
+          <w:rFonts w:eastAsiaTheme="minorEastAsia"/>
+          <w:sz w:val="32"/>
+        </w:rPr>
+        <w:tab/>
+      </w:r>
+      <w:r>
+        <w:rPr>
+          <w:rFonts w:eastAsiaTheme="minorEastAsia"/>
+          <w:sz w:val="32"/>
+        </w:rPr>
+        <w:tab/>
+      </w:r>
+      <m:oMath>
+        <m:sSub>
+          <m:sSubPr>
+            <m:ctrlPr>
+              <w:rPr>
+                <w:rFonts w:ascii="Cambria Math" w:eastAsiaTheme="minorEastAsia" w:hAnsi="Cambria Math"/>
+                <w:i/>
+                <w:sz w:val="32"/>
+              </w:rPr>
+            </m:ctrlPr>
+          </m:sSubPr>
+          <m:e>
+            <m:r>
+              <w:rPr>
+                <w:rFonts w:ascii="Cambria Math" w:eastAsiaTheme="minorEastAsia" w:hAnsi="Cambria Math"/>
+                <w:sz w:val="32"/>
+              </w:rPr>
+              <m:t>P</m:t>
+            </m:r>
+          </m:e>
+          <m:sub>
+            <m:sSub>
+              <m:sSubPr>
+                <m:ctrlPr>
+                  <w:rPr>
+                    <w:rFonts w:ascii="Cambria Math" w:eastAsiaTheme="minorEastAsia" w:hAnsi="Cambria Math"/>
+                    <w:i/>
+                    <w:sz w:val="32"/>
+                  </w:rPr>
+                </m:ctrlPr>
+              </m:sSubPr>
+              <m:e>
+                <m:r>
+                  <w:rPr>
+                    <w:rFonts w:ascii="Cambria Math" w:eastAsiaTheme="minorEastAsia" w:hAnsi="Cambria Math"/>
+                    <w:sz w:val="32"/>
+                  </w:rPr>
+                  <m:t>O</m:t>
+                </m:r>
+              </m:e>
+              <m:sub>
+                <m:r>
+                  <w:rPr>
+                    <w:rFonts w:ascii="Cambria Math" w:eastAsiaTheme="minorEastAsia" w:hAnsi="Cambria Math"/>
+                    <w:sz w:val="32"/>
+                  </w:rPr>
+                  <m:t>2</m:t>
+                </m:r>
+              </m:sub>
+            </m:sSub>
+          </m:sub>
+        </m:sSub>
+        <m:r>
+          <w:rPr>
+            <w:rFonts w:ascii="Cambria Math" w:eastAsiaTheme="minorEastAsia" w:hAnsi="Cambria Math"/>
+            <w:sz w:val="32"/>
+          </w:rPr>
+          <m:t>=</m:t>
+        </m:r>
+        <m:f>
+          <m:fPr>
+            <m:ctrlPr>
+              <w:rPr>
+                <w:rFonts w:ascii="Cambria Math" w:eastAsiaTheme="minorEastAsia" w:hAnsi="Cambria Math"/>
+                <w:i/>
+                <w:sz w:val="32"/>
+              </w:rPr>
+            </m:ctrlPr>
+          </m:fPr>
+          <m:num>
+            <m:sSub>
+              <m:sSubPr>
+                <m:ctrlPr>
+                  <w:rPr>
+                    <w:rFonts w:ascii="Cambria Math" w:eastAsiaTheme="minorEastAsia" w:hAnsi="Cambria Math"/>
+                    <w:i/>
+                    <w:sz w:val="32"/>
+                  </w:rPr>
+                </m:ctrlPr>
+              </m:sSubPr>
+              <m:e>
+                <m:r>
+                  <w:rPr>
+                    <w:rFonts w:ascii="Cambria Math" w:eastAsiaTheme="minorEastAsia" w:hAnsi="Cambria Math"/>
+                    <w:sz w:val="32"/>
+                  </w:rPr>
+                  <m:t>n</m:t>
+                </m:r>
+              </m:e>
+              <m:sub>
+                <m:sSub>
+                  <m:sSubPr>
+                    <m:ctrlPr>
+                      <w:rPr>
+                        <w:rFonts w:ascii="Cambria Math" w:eastAsiaTheme="minorEastAsia" w:hAnsi="Cambria Math"/>
+                        <w:i/>
+                        <w:sz w:val="32"/>
+                      </w:rPr>
+                    </m:ctrlPr>
+                  </m:sSubPr>
+                  <m:e>
+                    <m:r>
+                      <w:rPr>
+                        <w:rFonts w:ascii="Cambria Math" w:eastAsiaTheme="minorEastAsia" w:hAnsi="Cambria Math"/>
+                        <w:sz w:val="32"/>
+                      </w:rPr>
+                      <m:t>O</m:t>
+                    </m:r>
+                  </m:e>
+                  <m:sub>
+                    <m:r>
+                      <w:rPr>
+                        <w:rFonts w:ascii="Cambria Math" w:eastAsiaTheme="minorEastAsia" w:hAnsi="Cambria Math"/>
+                        <w:sz w:val="32"/>
+                      </w:rPr>
+                      <m:t>2</m:t>
+                    </m:r>
+                  </m:sub>
+                </m:sSub>
+              </m:sub>
+            </m:sSub>
+          </m:num>
+          <m:den>
+            <m:sSub>
+              <m:sSubPr>
+                <m:ctrlPr>
+                  <w:rPr>
+                    <w:rFonts w:ascii="Cambria Math" w:eastAsiaTheme="minorEastAsia" w:hAnsi="Cambria Math"/>
+                    <w:i/>
+                    <w:sz w:val="32"/>
+                  </w:rPr>
+                </m:ctrlPr>
+              </m:sSubPr>
+              <m:e>
+                <m:r>
+                  <w:rPr>
+                    <w:rFonts w:ascii="Cambria Math" w:eastAsiaTheme="minorEastAsia" w:hAnsi="Cambria Math"/>
+                    <w:sz w:val="32"/>
+                  </w:rPr>
+                  <m:t>n</m:t>
+                </m:r>
+              </m:e>
+              <m:sub>
+                <m:r>
+                  <w:rPr>
+                    <w:rFonts w:ascii="Cambria Math" w:eastAsiaTheme="minorEastAsia" w:hAnsi="Cambria Math"/>
+                    <w:sz w:val="32"/>
+                  </w:rPr>
+                  <m:t>t</m:t>
+                </m:r>
+              </m:sub>
+            </m:sSub>
+          </m:den>
+        </m:f>
+        <m:sSub>
+          <m:sSubPr>
+            <m:ctrlPr>
+              <w:rPr>
+                <w:rFonts w:ascii="Cambria Math" w:eastAsiaTheme="minorEastAsia" w:hAnsi="Cambria Math"/>
+                <w:i/>
+                <w:sz w:val="32"/>
+              </w:rPr>
+            </m:ctrlPr>
+          </m:sSubPr>
+          <m:e>
+            <m:r>
+              <w:rPr>
+                <w:rFonts w:ascii="Cambria Math" w:eastAsiaTheme="minorEastAsia" w:hAnsi="Cambria Math"/>
+                <w:sz w:val="32"/>
+              </w:rPr>
+              <m:t>P</m:t>
+            </m:r>
+          </m:e>
+          <m:sub>
+            <m:r>
+              <w:rPr>
+                <w:rFonts w:ascii="Cambria Math" w:eastAsiaTheme="minorEastAsia" w:hAnsi="Cambria Math"/>
+                <w:sz w:val="32"/>
+              </w:rPr>
+              <m:t>t</m:t>
+            </m:r>
+          </m:sub>
+        </m:sSub>
+        <m:r>
+          <w:rPr>
+            <w:rFonts w:ascii="Cambria Math" w:eastAsiaTheme="minorEastAsia" w:hAnsi="Cambria Math"/>
+            <w:sz w:val="32"/>
+          </w:rPr>
+          <m:t>→</m:t>
+        </m:r>
+        <m:sSub>
+          <m:sSubPr>
+            <m:ctrlPr>
+              <w:rPr>
+                <w:rFonts w:ascii="Cambria Math" w:eastAsiaTheme="minorEastAsia" w:hAnsi="Cambria Math"/>
+                <w:i/>
+                <w:sz w:val="32"/>
+              </w:rPr>
+            </m:ctrlPr>
+          </m:sSubPr>
+          <m:e>
+            <m:r>
+              <w:rPr>
+                <w:rFonts w:ascii="Cambria Math" w:eastAsiaTheme="minorEastAsia" w:hAnsi="Cambria Math"/>
+                <w:sz w:val="32"/>
+              </w:rPr>
+              <m:t>P</m:t>
+            </m:r>
+          </m:e>
+          <m:sub>
+            <m:sSub>
+              <m:sSubPr>
+                <m:ctrlPr>
+                  <w:rPr>
+                    <w:rFonts w:ascii="Cambria Math" w:eastAsiaTheme="minorEastAsia" w:hAnsi="Cambria Math"/>
+                    <w:i/>
+                    <w:sz w:val="32"/>
+                  </w:rPr>
+                </m:ctrlPr>
+              </m:sSubPr>
+              <m:e>
+                <m:r>
+                  <w:rPr>
+                    <w:rFonts w:ascii="Cambria Math" w:eastAsiaTheme="minorEastAsia" w:hAnsi="Cambria Math"/>
+                    <w:sz w:val="32"/>
+                  </w:rPr>
+                  <m:t>O</m:t>
+                </m:r>
+              </m:e>
+              <m:sub>
+                <m:r>
+                  <w:rPr>
+                    <w:rFonts w:ascii="Cambria Math" w:eastAsiaTheme="minorEastAsia" w:hAnsi="Cambria Math"/>
+                    <w:sz w:val="32"/>
+                  </w:rPr>
+                  <m:t>2</m:t>
+                </m:r>
+              </m:sub>
+            </m:sSub>
+          </m:sub>
+        </m:sSub>
+        <m:r>
+          <w:rPr>
+            <w:rFonts w:ascii="Cambria Math" w:eastAsiaTheme="minorEastAsia" w:hAnsi="Cambria Math"/>
+            <w:sz w:val="32"/>
+          </w:rPr>
+          <m:t>=</m:t>
+        </m:r>
+        <m:f>
+          <m:fPr>
+            <m:ctrlPr>
+              <w:rPr>
+                <w:rFonts w:ascii="Cambria Math" w:eastAsiaTheme="minorEastAsia" w:hAnsi="Cambria Math"/>
+                <w:i/>
+                <w:sz w:val="32"/>
+              </w:rPr>
+            </m:ctrlPr>
+          </m:fPr>
+          <m:num>
+            <m:sSub>
+              <m:sSubPr>
+                <m:ctrlPr>
+                  <w:rPr>
+                    <w:rFonts w:ascii="Cambria Math" w:eastAsiaTheme="minorEastAsia" w:hAnsi="Cambria Math"/>
+                    <w:i/>
+                    <w:sz w:val="32"/>
+                  </w:rPr>
+                </m:ctrlPr>
+              </m:sSubPr>
+              <m:e>
+                <m:r>
+                  <w:rPr>
+                    <w:rFonts w:ascii="Cambria Math" w:eastAsiaTheme="minorEastAsia" w:hAnsi="Cambria Math"/>
+                    <w:sz w:val="32"/>
+                  </w:rPr>
+                  <m:t>n</m:t>
+                </m:r>
+              </m:e>
+              <m:sub>
+                <m:sSub>
+                  <m:sSubPr>
+                    <m:ctrlPr>
+                      <w:rPr>
+                        <w:rFonts w:ascii="Cambria Math" w:eastAsiaTheme="minorEastAsia" w:hAnsi="Cambria Math"/>
+                        <w:i/>
+                        <w:sz w:val="32"/>
+                      </w:rPr>
+                    </m:ctrlPr>
+                  </m:sSubPr>
+                  <m:e>
+                    <m:r>
+                      <w:rPr>
+                        <w:rFonts w:ascii="Cambria Math" w:eastAsiaTheme="minorEastAsia" w:hAnsi="Cambria Math"/>
+                        <w:sz w:val="32"/>
+                      </w:rPr>
+                      <m:t>O</m:t>
+                    </m:r>
+                  </m:e>
+                  <m:sub>
+                    <m:r>
+                      <w:rPr>
+                        <w:rFonts w:ascii="Cambria Math" w:eastAsiaTheme="minorEastAsia" w:hAnsi="Cambria Math"/>
+                        <w:sz w:val="32"/>
+                      </w:rPr>
+                      <m:t>2</m:t>
+                    </m:r>
+                  </m:sub>
+                </m:sSub>
+              </m:sub>
+            </m:sSub>
+            <m:r>
+              <w:rPr>
+                <w:rFonts w:ascii="Cambria Math" w:eastAsiaTheme="minorEastAsia" w:hAnsi="Cambria Math"/>
+                <w:sz w:val="32"/>
+              </w:rPr>
+              <m:t>RT</m:t>
+            </m:r>
+          </m:num>
+          <m:den>
+            <m:r>
+              <w:rPr>
+                <w:rFonts w:ascii="Cambria Math" w:eastAsiaTheme="minorEastAsia" w:hAnsi="Cambria Math"/>
+                <w:sz w:val="32"/>
+              </w:rPr>
+              <m:t>V</m:t>
+            </m:r>
+          </m:den>
+        </m:f>
+      </m:oMath>
+    </w:p>
+    <w:p>
+      <w:pPr>
+        <w:rPr>
+          <w:rFonts w:eastAsiaTheme="minorEastAsia"/>
+          <w:sz w:val="32"/>
+        </w:rPr>
+      </w:pPr>
+      <w:r>
+        <w:rPr>
+          <w:rFonts w:eastAsiaTheme="minorEastAsia"/>
+          <w:sz w:val="32"/>
+        </w:rPr>
+        <w:t>Los choques son elásticos (no pierden energía al chocar)</w:t>
+      </w:r>
+    </w:p>
+    <w:p>
+      <w:pPr>
+        <w:rPr>
+          <w:rFonts w:eastAsiaTheme="minorEastAsia"/>
+          <w:sz w:val="32"/>
+        </w:rPr>
+      </w:pPr>
+      <m:oMathPara>
+        <m:oMathParaPr>
+          <m:jc m:val="left"/>
+        </m:oMathParaPr>
+        <m:oMath>
+          <m:sSub>
+            <m:sSubPr>
+              <m:ctrlPr>
+                <w:rPr>
+                  <w:rFonts w:ascii="Cambria Math" w:eastAsiaTheme="minorEastAsia" w:hAnsi="Cambria Math"/>
+                  <w:i/>
+                  <w:sz w:val="32"/>
+                </w:rPr>
+              </m:ctrlPr>
+            </m:sSubPr>
+            <m:e>
+              <m:r>
+                <w:rPr>
+                  <w:rFonts w:ascii="Cambria Math" w:eastAsiaTheme="minorEastAsia" w:hAnsi="Cambria Math"/>
+                  <w:sz w:val="32"/>
+                </w:rPr>
+                <m:t>E</m:t>
+              </m:r>
+            </m:e>
+            <m:sub>
+              <m:r>
+                <w:rPr>
+                  <w:rFonts w:ascii="Cambria Math" w:eastAsiaTheme="minorEastAsia" w:hAnsi="Cambria Math"/>
+                  <w:sz w:val="32"/>
+                </w:rPr>
+                <m:t>c</m:t>
+              </m:r>
+            </m:sub>
+          </m:sSub>
+          <m:r>
+            <w:rPr>
+              <w:rFonts w:ascii="Cambria Math" w:eastAsiaTheme="minorEastAsia" w:hAnsi="Cambria Math"/>
+              <w:sz w:val="32"/>
+            </w:rPr>
+            <m:t>=kT→</m:t>
+          </m:r>
+          <m:sSub>
+            <m:sSubPr>
+              <m:ctrlPr>
+                <w:rPr>
+                  <w:rFonts w:ascii="Cambria Math" w:eastAsiaTheme="minorEastAsia" w:hAnsi="Cambria Math"/>
+                  <w:i/>
+                  <w:sz w:val="32"/>
+                </w:rPr>
+              </m:ctrlPr>
+            </m:sSubPr>
+            <m:e>
+              <m:r>
+                <w:rPr>
+                  <w:rFonts w:ascii="Cambria Math" w:eastAsiaTheme="minorEastAsia" w:hAnsi="Cambria Math"/>
+                  <w:sz w:val="32"/>
+                </w:rPr>
+                <m:t>E</m:t>
+              </m:r>
+            </m:e>
+            <m:sub>
+              <m:r>
+                <w:rPr>
+                  <w:rFonts w:ascii="Cambria Math" w:eastAsiaTheme="minorEastAsia" w:hAnsi="Cambria Math"/>
+                  <w:sz w:val="32"/>
+                </w:rPr>
+                <m:t>c</m:t>
+              </m:r>
+            </m:sub>
+          </m:sSub>
+          <m:r>
+            <w:rPr>
+              <w:rFonts w:ascii="Cambria Math" w:eastAsiaTheme="minorEastAsia" w:hAnsi="Cambria Math"/>
+              <w:sz w:val="32"/>
+            </w:rPr>
+            <m:t>=</m:t>
+          </m:r>
+          <m:f>
+            <m:fPr>
+              <m:ctrlPr>
+                <w:rPr>
+                  <w:rFonts w:ascii="Cambria Math" w:eastAsiaTheme="minorEastAsia" w:hAnsi="Cambria Math"/>
+                  <w:i/>
+                  <w:sz w:val="32"/>
+                </w:rPr>
+              </m:ctrlPr>
+            </m:fPr>
+            <m:num>
+              <m:r>
+                <w:rPr>
+                  <w:rFonts w:ascii="Cambria Math" w:eastAsiaTheme="minorEastAsia" w:hAnsi="Cambria Math"/>
+                  <w:sz w:val="32"/>
+                </w:rPr>
+                <m:t>1</m:t>
+              </m:r>
+            </m:num>
+            <m:den>
+              <m:r>
+                <w:rPr>
+                  <w:rFonts w:ascii="Cambria Math" w:eastAsiaTheme="minorEastAsia" w:hAnsi="Cambria Math"/>
+                  <w:sz w:val="32"/>
+                </w:rPr>
+                <m:t>2</m:t>
+              </m:r>
+            </m:den>
+          </m:f>
+          <m:r>
+            <w:rPr>
+              <w:rFonts w:ascii="Cambria Math" w:eastAsiaTheme="minorEastAsia" w:hAnsi="Cambria Math"/>
+              <w:sz w:val="32"/>
+            </w:rPr>
+            <m:t>m</m:t>
+          </m:r>
+          <m:sSup>
+            <m:sSupPr>
+              <m:ctrlPr>
+                <w:rPr>
+                  <w:rFonts w:ascii="Cambria Math" w:eastAsiaTheme="minorEastAsia" w:hAnsi="Cambria Math"/>
+                  <w:i/>
+                  <w:sz w:val="32"/>
+                </w:rPr>
+              </m:ctrlPr>
+            </m:sSupPr>
+            <m:e>
+              <m:r>
+                <w:rPr>
+                  <w:rFonts w:ascii="Cambria Math" w:eastAsiaTheme="minorEastAsia" w:hAnsi="Cambria Math"/>
+                  <w:sz w:val="32"/>
+                </w:rPr>
+                <m:t>v</m:t>
+              </m:r>
+            </m:e>
+            <m:sup>
+              <m:r>
+                <w:rPr>
+                  <w:rFonts w:ascii="Cambria Math" w:eastAsiaTheme="minorEastAsia" w:hAnsi="Cambria Math"/>
+                  <w:sz w:val="32"/>
+                </w:rPr>
+                <m:t>-2</m:t>
+              </m:r>
+            </m:sup>
+          </m:sSup>
+        </m:oMath>
+      </m:oMathPara>
+      <w:bookmarkStart w:id="0" w:name="_GoBack"/>
+      <w:bookmarkEnd w:id="0"/>
     </w:p>
     <w:sectPr>
       <w:pgSz w:w="11906" w:h="16838"/>
@@ -3625,6 +6143,7 @@
   <w:style w:type="character" w:default="1" w:styleId="Fuentedeprrafopredeter">
     <w:name w:val="Default Paragraph Font"/>
     <w:uiPriority w:val="1"/>
+    <w:semiHidden/>
     <w:unhideWhenUsed/>
   </w:style>
   <w:style w:type="table" w:default="1" w:styleId="Tablanormal">

</xml_diff>